<commit_message>
Casos de Uso corregido y plantillas
</commit_message>
<xml_diff>
--- a/Caso de Uso y plantillas/Plantilla_emitir_deudores.docx
+++ b/Caso de Uso y plantillas/Plantilla_emitir_deudores.docx
@@ -4,7 +4,7 @@
   <w:body>
     <w:p>
       <w:pPr>
-        <w:pStyle w:val="966"/>
+        <w:pStyle w:val="972"/>
         <w:jc w:val="center"/>
         <w:tabs>
           <w:tab w:val="clear" w:pos="4252" w:leader="none"/>
@@ -63,7 +63,7 @@
     </w:p>
     <w:p>
       <w:pPr>
-        <w:pStyle w:val="966"/>
+        <w:pStyle w:val="972"/>
         <w:jc w:val="center"/>
         <w:tabs>
           <w:tab w:val="clear" w:pos="4252" w:leader="none"/>
@@ -148,7 +148,7 @@
           </w:tcPr>
           <w:p>
             <w:pPr>
-              <w:pStyle w:val="960"/>
+              <w:pStyle w:val="966"/>
               <w:rPr>
                 <w:rFonts w:ascii="Tahoma" w:hAnsi="Tahoma" w:cs="Tahoma"/>
                 <w:b/>
@@ -196,7 +196,7 @@
           </w:tcPr>
           <w:p>
             <w:pPr>
-              <w:pStyle w:val="960"/>
+              <w:pStyle w:val="966"/>
               <w:rPr>
                 <w:rFonts w:ascii="Tahoma" w:hAnsi="Tahoma" w:cs="Tahoma"/>
                 <w:sz w:val="20"/>
@@ -233,6 +233,12 @@
                 <w:lang w:val="es-AR"/>
               </w:rPr>
               <w:t xml:space="preserve">Informes de deudores</w:t>
+            </w:r>
+            <w:r>
+              <w:rPr>
+                <w:rFonts w:ascii="Tahoma" w:hAnsi="Tahoma" w:cs="Tahoma"/>
+                <w:sz w:val="20"/>
+              </w:rPr>
             </w:r>
             <w:r>
               <w:rPr>
@@ -252,7 +258,7 @@
           </w:tcPr>
           <w:p>
             <w:pPr>
-              <w:pStyle w:val="960"/>
+              <w:pStyle w:val="966"/>
               <w:rPr>
                 <w:rFonts w:ascii="Tahoma" w:hAnsi="Tahoma" w:cs="Tahoma"/>
                 <w:sz w:val="20"/>
@@ -313,7 +319,7 @@
           </w:tcPr>
           <w:p>
             <w:pPr>
-              <w:pStyle w:val="960"/>
+              <w:pStyle w:val="966"/>
               <w:rPr>
                 <w:rFonts w:ascii="Tahoma" w:hAnsi="Tahoma" w:cs="Tahoma"/>
                 <w:sz w:val="20"/>
@@ -367,7 +373,7 @@
           </w:tcPr>
           <w:p>
             <w:pPr>
-              <w:pStyle w:val="960"/>
+              <w:pStyle w:val="966"/>
               <w:rPr>
                 <w:rFonts w:ascii="Tahoma" w:hAnsi="Tahoma" w:cs="Tahoma"/>
                 <w:sz w:val="20"/>
@@ -420,7 +426,7 @@
           </w:tcPr>
           <w:p>
             <w:pPr>
-              <w:pStyle w:val="960"/>
+              <w:pStyle w:val="966"/>
               <w:rPr>
                 <w:rFonts w:ascii="Tahoma" w:hAnsi="Tahoma" w:cs="Tahoma"/>
                 <w:sz w:val="20"/>
@@ -522,7 +528,7 @@
           </w:p>
           <w:p>
             <w:pPr>
-              <w:pStyle w:val="960"/>
+              <w:pStyle w:val="966"/>
               <w:rPr>
                 <w:rFonts w:ascii="Tahoma" w:hAnsi="Tahoma" w:cs="Tahoma"/>
                 <w:sz w:val="20"/>
@@ -565,7 +571,7 @@
           </w:tcPr>
           <w:p>
             <w:pPr>
-              <w:pStyle w:val="960"/>
+              <w:pStyle w:val="966"/>
               <w:rPr>
                 <w:rFonts w:ascii="Tahoma" w:hAnsi="Tahoma" w:cs="Tahoma"/>
                 <w:sz w:val="20"/>
@@ -598,13 +604,6 @@
               <w:rPr>
                 <w:rFonts w:ascii="Tahoma" w:hAnsi="Tahoma" w:cs="Tahoma"/>
                 <w:sz w:val="20"/>
-              </w:rPr>
-            </w:r>
-            <w:r>
-              <w:rPr>
-                <w:rFonts w:ascii="Tahoma" w:hAnsi="Tahoma" w:cs="Tahoma"/>
-                <w:sz w:val="20"/>
-                <w:lang w:val="es-AR"/>
               </w:rPr>
             </w:r>
             <w:r>
@@ -616,7 +615,7 @@
           </w:p>
           <w:p>
             <w:pPr>
-              <w:pStyle w:val="960"/>
+              <w:pStyle w:val="966"/>
               <w:rPr>
                 <w:rFonts w:ascii="Tahoma" w:hAnsi="Tahoma" w:cs="Tahoma"/>
                 <w:sz w:val="20"/>
@@ -643,7 +642,7 @@
           </w:p>
           <w:p>
             <w:pPr>
-              <w:pStyle w:val="960"/>
+              <w:pStyle w:val="966"/>
               <w:jc w:val="center"/>
               <w:rPr>
                 <w:rFonts w:ascii="Tahoma" w:hAnsi="Tahoma" w:cs="Tahoma"/>
@@ -686,7 +685,7 @@
           </w:tcPr>
           <w:p>
             <w:pPr>
-              <w:pStyle w:val="962"/>
+              <w:pStyle w:val="968"/>
               <w:rPr>
                 <w:rFonts w:ascii="Tahoma" w:hAnsi="Tahoma" w:cs="Tahoma"/>
                 <w:bCs/>
@@ -714,6 +713,12 @@
                 <w:lang w:val="es-AR"/>
               </w:rPr>
               <w:t xml:space="preserve">Cuentas de deudores</w:t>
+            </w:r>
+            <w:r>
+              <w:rPr>
+                <w:rFonts w:ascii="Tahoma" w:hAnsi="Tahoma" w:cs="Tahoma"/>
+                <w:bCs/>
+              </w:rPr>
             </w:r>
             <w:r>
               <w:rPr>
@@ -724,7 +729,7 @@
           </w:p>
           <w:p>
             <w:pPr>
-              <w:pStyle w:val="960"/>
+              <w:pStyle w:val="966"/>
             </w:pPr>
             <w:r/>
             <w:r/>
@@ -745,7 +750,7 @@
           </w:tcPr>
           <w:p>
             <w:pPr>
-              <w:pStyle w:val="960"/>
+              <w:pStyle w:val="966"/>
               <w:numPr>
                 <w:ilvl w:val="0"/>
                 <w:numId w:val="18"/>
@@ -762,7 +767,35 @@
                 <w:sz w:val="20"/>
                 <w:lang w:val="es-AR"/>
               </w:rPr>
-              <w:t xml:space="preserve">El EA selecciona la opción “Informe de deudores”</w:t>
+              <w:t xml:space="preserve">El EA selecciona la opción “Informe de cuentas corrientes activas a la fecha”</w:t>
+            </w:r>
+            <w:r>
+              <w:rPr>
+                <w:rFonts w:ascii="Tahoma" w:hAnsi="Tahoma" w:cs="Tahoma"/>
+                <w:sz w:val="20"/>
+              </w:rPr>
+            </w:r>
+            <w:r>
+              <w:rPr>
+                <w:rFonts w:ascii="Tahoma" w:hAnsi="Tahoma" w:cs="Tahoma"/>
+                <w:sz w:val="20"/>
+              </w:rPr>
+            </w:r>
+            <w:r>
+              <w:rPr>
+                <w:rFonts w:ascii="Tahoma" w:hAnsi="Tahoma" w:cs="Tahoma"/>
+                <w:sz w:val="20"/>
+                <w:highlight w:val="none"/>
+                <w:lang w:val="es-AR"/>
+              </w:rPr>
+            </w:r>
+            <w:r>
+              <w:rPr>
+                <w:rFonts w:ascii="Tahoma" w:hAnsi="Tahoma" w:cs="Tahoma"/>
+                <w:sz w:val="20"/>
+                <w:highlight w:val="none"/>
+                <w:lang w:val="es-AR"/>
+              </w:rPr>
             </w:r>
             <w:r>
               <w:rPr>
@@ -801,6 +834,13 @@
                 <w:lang w:val="es-AR"/>
               </w:rPr>
             </w:r>
+            <w:r>
+              <w:rPr>
+                <w:rFonts w:ascii="Tahoma" w:hAnsi="Tahoma" w:cs="Tahoma"/>
+                <w:sz w:val="20"/>
+                <w:szCs w:val="20"/>
+              </w:rPr>
+            </w:r>
           </w:p>
           <w:p>
             <w:pPr>
@@ -833,6 +873,14 @@
                 <w:lang w:val="es-AR"/>
               </w:rPr>
             </w:r>
+            <w:r>
+              <w:rPr>
+                <w:rFonts w:ascii="Tahoma" w:hAnsi="Tahoma" w:cs="Tahoma"/>
+                <w:sz w:val="20"/>
+                <w:szCs w:val="20"/>
+                <w:lang w:val="es-AR"/>
+              </w:rPr>
+            </w:r>
           </w:p>
           <w:p>
             <w:pPr>
@@ -865,6 +913,14 @@
                 <w:lang w:val="es-AR"/>
               </w:rPr>
             </w:r>
+            <w:r>
+              <w:rPr>
+                <w:rFonts w:ascii="Tahoma" w:hAnsi="Tahoma" w:cs="Tahoma"/>
+                <w:sz w:val="20"/>
+                <w:szCs w:val="20"/>
+                <w:lang w:val="es-AR"/>
+              </w:rPr>
+            </w:r>
           </w:p>
           <w:p>
             <w:pPr>
@@ -893,8 +949,8 @@
               <w:rPr>
                 <w:rFonts w:ascii="Tahoma" w:hAnsi="Tahoma" w:cs="Tahoma"/>
                 <w:sz w:val="20"/>
+                <w:szCs w:val="20"/>
                 <w:highlight w:val="yellow"/>
-                <w:lang w:val="es-AR"/>
               </w:rPr>
             </w:r>
             <w:r>
@@ -937,10 +993,18 @@
                 <w:lang w:val="es-AR"/>
               </w:rPr>
             </w:r>
+            <w:r>
+              <w:rPr>
+                <w:rFonts w:ascii="Tahoma" w:hAnsi="Tahoma" w:cs="Tahoma"/>
+                <w:sz w:val="20"/>
+                <w:szCs w:val="20"/>
+                <w:highlight w:val="yellow"/>
+              </w:rPr>
+            </w:r>
           </w:p>
           <w:p>
             <w:pPr>
-              <w:pStyle w:val="960"/>
+              <w:pStyle w:val="966"/>
               <w:jc w:val="both"/>
               <w:rPr>
                 <w:rFonts w:ascii="Tahoma" w:hAnsi="Tahoma" w:cs="Tahoma"/>
@@ -958,7 +1022,6 @@
               <w:rPr>
                 <w:rFonts w:ascii="Tahoma" w:hAnsi="Tahoma" w:cs="Tahoma"/>
                 <w:sz w:val="20"/>
-                <w:highlight w:val="yellow"/>
               </w:rPr>
             </w:r>
             <w:r>
@@ -984,7 +1047,7 @@
           </w:tcPr>
           <w:p>
             <w:pPr>
-              <w:pStyle w:val="960"/>
+              <w:pStyle w:val="966"/>
               <w:jc w:val="both"/>
               <w:rPr>
                 <w:rFonts w:ascii="Tahoma" w:hAnsi="Tahoma" w:cs="Tahoma"/>
@@ -1012,7 +1075,7 @@
           </w:p>
           <w:p>
             <w:pPr>
-              <w:pStyle w:val="960"/>
+              <w:pStyle w:val="966"/>
               <w:jc w:val="both"/>
               <w:rPr>
                 <w:rFonts w:ascii="Tahoma" w:hAnsi="Tahoma" w:cs="Tahoma"/>
@@ -1040,7 +1103,7 @@
           </w:p>
           <w:p>
             <w:pPr>
-              <w:pStyle w:val="960"/>
+              <w:pStyle w:val="966"/>
               <w:jc w:val="both"/>
               <w:rPr>
                 <w:rFonts w:ascii="Tahoma" w:hAnsi="Tahoma" w:cs="Tahoma"/>
@@ -1082,7 +1145,7 @@
           </w:tcPr>
           <w:p>
             <w:pPr>
-              <w:pStyle w:val="960"/>
+              <w:pStyle w:val="966"/>
               <w:jc w:val="both"/>
               <w:rPr>
                 <w:rFonts w:ascii="Tahoma" w:hAnsi="Tahoma" w:cs="Tahoma"/>
@@ -1110,7 +1173,7 @@
           </w:p>
           <w:p>
             <w:pPr>
-              <w:pStyle w:val="960"/>
+              <w:pStyle w:val="966"/>
               <w:jc w:val="both"/>
               <w:rPr>
                 <w:rFonts w:ascii="Tahoma" w:hAnsi="Tahoma" w:cs="Tahoma"/>
@@ -1138,7 +1201,7 @@
           </w:p>
           <w:p>
             <w:pPr>
-              <w:pStyle w:val="960"/>
+              <w:pStyle w:val="966"/>
               <w:jc w:val="both"/>
               <w:rPr>
                 <w:rFonts w:ascii="Tahoma" w:hAnsi="Tahoma" w:cs="Tahoma"/>
@@ -1180,7 +1243,7 @@
           </w:tcPr>
           <w:p>
             <w:pPr>
-              <w:pStyle w:val="960"/>
+              <w:pStyle w:val="966"/>
               <w:jc w:val="both"/>
               <w:rPr>
                 <w:rFonts w:ascii="Tahoma" w:hAnsi="Tahoma" w:cs="Tahoma"/>
@@ -1208,7 +1271,7 @@
           </w:p>
           <w:p>
             <w:pPr>
-              <w:pStyle w:val="960"/>
+              <w:pStyle w:val="966"/>
               <w:jc w:val="both"/>
               <w:rPr>
                 <w:rFonts w:ascii="Tahoma" w:hAnsi="Tahoma" w:cs="Tahoma"/>
@@ -1236,7 +1299,7 @@
           </w:p>
           <w:p>
             <w:pPr>
-              <w:pStyle w:val="960"/>
+              <w:pStyle w:val="966"/>
               <w:jc w:val="both"/>
               <w:rPr>
                 <w:rFonts w:ascii="Tahoma" w:hAnsi="Tahoma" w:cs="Tahoma"/>
@@ -1278,7 +1341,7 @@
           </w:tcPr>
           <w:p>
             <w:pPr>
-              <w:pStyle w:val="960"/>
+              <w:pStyle w:val="966"/>
               <w:jc w:val="both"/>
               <w:rPr>
                 <w:rFonts w:ascii="Tahoma" w:hAnsi="Tahoma" w:cs="Tahoma"/>
@@ -1306,7 +1369,7 @@
           </w:p>
           <w:p>
             <w:pPr>
-              <w:pStyle w:val="960"/>
+              <w:pStyle w:val="966"/>
               <w:jc w:val="both"/>
               <w:rPr>
                 <w:rFonts w:ascii="Tahoma" w:hAnsi="Tahoma" w:cs="Tahoma"/>
@@ -1334,7 +1397,7 @@
           </w:p>
           <w:p>
             <w:pPr>
-              <w:pStyle w:val="960"/>
+              <w:pStyle w:val="966"/>
               <w:jc w:val="both"/>
               <w:rPr>
                 <w:rFonts w:ascii="Tahoma" w:hAnsi="Tahoma" w:cs="Tahoma"/>
@@ -1377,7 +1440,7 @@
           </w:tcPr>
           <w:p>
             <w:pPr>
-              <w:pStyle w:val="962"/>
+              <w:pStyle w:val="968"/>
               <w:rPr>
                 <w:rFonts w:ascii="Tahoma" w:hAnsi="Tahoma" w:cs="Tahoma"/>
                 <w:bCs/>
@@ -1405,7 +1468,7 @@
           </w:p>
           <w:p>
             <w:pPr>
-              <w:pStyle w:val="960"/>
+              <w:pStyle w:val="966"/>
             </w:pPr>
             <w:r/>
             <w:r/>
@@ -1426,7 +1489,7 @@
           </w:tcPr>
           <w:p>
             <w:pPr>
-              <w:pStyle w:val="960"/>
+              <w:pStyle w:val="966"/>
               <w:jc w:val="both"/>
               <w:rPr>
                 <w:rFonts w:ascii="Tahoma" w:hAnsi="Tahoma" w:cs="Tahoma"/>
@@ -1484,33 +1547,6 @@
                 <w:szCs w:val="20"/>
                 <w:highlight w:val="none"/>
                 <w:lang w:val="es-AR"/>
-              </w:rPr>
-            </w:r>
-            <w:r>
-              <w:rPr>
-                <w:rFonts w:ascii="Tahoma" w:hAnsi="Tahoma" w:cs="Tahoma"/>
-                <w:sz w:val="20"/>
-              </w:rPr>
-            </w:r>
-            <w:r>
-              <w:rPr>
-                <w:rFonts w:ascii="Tahoma" w:hAnsi="Tahoma" w:cs="Tahoma"/>
-                <w:sz w:val="20"/>
-              </w:rPr>
-            </w:r>
-            <w:r>
-              <w:rPr>
-                <w:rFonts w:ascii="Tahoma" w:hAnsi="Tahoma" w:cs="Tahoma"/>
-                <w:sz w:val="20"/>
-              </w:rPr>
-            </w:r>
-            <w:r>
-              <w:rPr>
-                <w:rFonts w:ascii="Tahoma" w:hAnsi="Tahoma" w:cs="Tahoma"/>
-                <w:sz w:val="20"/>
-                <w:szCs w:val="20"/>
-                <w:highlight w:val="none"/>
-                <w:lang w:val="es-MX"/>
               </w:rPr>
             </w:r>
           </w:p>
@@ -1538,6 +1574,15 @@
               <w:rPr>
                 <w:rFonts w:ascii="Tahoma" w:hAnsi="Tahoma" w:cs="Tahoma"/>
                 <w:sz w:val="20"/>
+                <w:highlight w:val="none"/>
+                <w:lang w:val="es-MX"/>
+              </w:rPr>
+            </w:r>
+            <w:r>
+              <w:rPr>
+                <w:rFonts w:ascii="Tahoma" w:hAnsi="Tahoma" w:cs="Tahoma"/>
+                <w:sz w:val="20"/>
+                <w:szCs w:val="20"/>
                 <w:highlight w:val="none"/>
                 <w:lang w:val="es-MX"/>
               </w:rPr>
@@ -1559,7 +1604,7 @@
           </w:tcPr>
           <w:p>
             <w:pPr>
-              <w:pStyle w:val="960"/>
+              <w:pStyle w:val="966"/>
               <w:jc w:val="both"/>
               <w:rPr>
                 <w:rFonts w:ascii="Tahoma" w:hAnsi="Tahoma" w:cs="Tahoma"/>
@@ -1587,7 +1632,7 @@
           </w:p>
           <w:p>
             <w:pPr>
-              <w:pStyle w:val="960"/>
+              <w:pStyle w:val="966"/>
               <w:jc w:val="both"/>
               <w:rPr>
                 <w:rFonts w:ascii="Tahoma" w:hAnsi="Tahoma" w:cs="Tahoma"/>
@@ -1631,7 +1676,7 @@
           </w:tcPr>
           <w:p>
             <w:pPr>
-              <w:pStyle w:val="960"/>
+              <w:pStyle w:val="966"/>
               <w:jc w:val="both"/>
               <w:rPr>
                 <w:rFonts w:ascii="Tahoma" w:hAnsi="Tahoma" w:cs="Tahoma"/>
@@ -1731,6 +1776,7 @@
                 <w:b/>
                 <w:bCs/>
                 <w:sz w:val="20"/>
+                <w:szCs w:val="20"/>
               </w:rPr>
             </w:r>
             <w:r>
@@ -1745,7 +1791,7 @@
           </w:p>
           <w:p>
             <w:pPr>
-              <w:pStyle w:val="960"/>
+              <w:pStyle w:val="966"/>
               <w:jc w:val="both"/>
               <w:rPr>
                 <w:rFonts w:ascii="Tahoma" w:hAnsi="Tahoma" w:cs="Tahoma"/>
@@ -1883,7 +1929,7 @@
                 <w:b/>
                 <w:bCs/>
                 <w:sz w:val="20"/>
-                <w:highlight w:val="none"/>
+                <w:szCs w:val="20"/>
                 <w:lang w:val="es-MX"/>
               </w:rPr>
             </w:r>
@@ -1900,7 +1946,7 @@
           </w:p>
           <w:p>
             <w:pPr>
-              <w:pStyle w:val="960"/>
+              <w:pStyle w:val="966"/>
               <w:jc w:val="both"/>
               <w:rPr>
                 <w:rFonts w:ascii="Tahoma" w:hAnsi="Tahoma" w:cs="Tahoma"/>
@@ -1936,7 +1982,7 @@
           </w:p>
           <w:p>
             <w:pPr>
-              <w:pStyle w:val="960"/>
+              <w:pStyle w:val="966"/>
               <w:jc w:val="both"/>
               <w:rPr>
                 <w:rFonts w:ascii="Tahoma" w:hAnsi="Tahoma" w:cs="Tahoma"/>
@@ -1988,7 +2034,7 @@
           </w:tcPr>
           <w:p>
             <w:pPr>
-              <w:pStyle w:val="960"/>
+              <w:pStyle w:val="966"/>
               <w:jc w:val="both"/>
               <w:rPr>
                 <w:rFonts w:ascii="Tahoma" w:hAnsi="Tahoma" w:cs="Tahoma"/>
@@ -2041,7 +2087,7 @@
           </w:tcPr>
           <w:p>
             <w:pPr>
-              <w:pStyle w:val="960"/>
+              <w:pStyle w:val="966"/>
               <w:jc w:val="both"/>
               <w:rPr>
                 <w:rFonts w:ascii="Tahoma" w:hAnsi="Tahoma" w:cs="Tahoma"/>
@@ -2094,7 +2140,7 @@
           </w:tcPr>
           <w:p>
             <w:pPr>
-              <w:pStyle w:val="960"/>
+              <w:pStyle w:val="966"/>
               <w:jc w:val="both"/>
               <w:rPr>
                 <w:rFonts w:ascii="Tahoma" w:hAnsi="Tahoma" w:cs="Tahoma"/>
@@ -2147,7 +2193,7 @@
           </w:tcPr>
           <w:p>
             <w:pPr>
-              <w:pStyle w:val="960"/>
+              <w:pStyle w:val="966"/>
               <w:jc w:val="both"/>
               <w:rPr>
                 <w:rFonts w:ascii="Tahoma" w:hAnsi="Tahoma" w:cs="Tahoma"/>
@@ -2200,7 +2246,7 @@
           </w:tcPr>
           <w:p>
             <w:pPr>
-              <w:pStyle w:val="961"/>
+              <w:pStyle w:val="967"/>
               <w:ind w:firstLine="0"/>
               <w:rPr>
                 <w:rFonts w:cs="Tahoma"/>
@@ -2249,7 +2295,7 @@
           </w:tcPr>
           <w:p>
             <w:pPr>
-              <w:pStyle w:val="961"/>
+              <w:pStyle w:val="967"/>
               <w:ind w:firstLine="0"/>
               <w:tabs>
                 <w:tab w:val="right" w:pos="1988" w:leader="none"/>
@@ -2311,7 +2357,7 @@
           </w:tcPr>
           <w:p>
             <w:pPr>
-              <w:pStyle w:val="961"/>
+              <w:pStyle w:val="967"/>
               <w:ind w:firstLine="0"/>
               <w:rPr>
                 <w:rFonts w:cs="Tahoma"/>
@@ -2383,7 +2429,7 @@
           </w:tcPr>
           <w:p>
             <w:pPr>
-              <w:pStyle w:val="961"/>
+              <w:pStyle w:val="967"/>
               <w:ind w:firstLine="0"/>
               <w:rPr>
                 <w:rFonts w:cs="Tahoma"/>
@@ -2425,7 +2471,7 @@
           </w:tcPr>
           <w:p>
             <w:pPr>
-              <w:pStyle w:val="961"/>
+              <w:pStyle w:val="967"/>
               <w:ind w:firstLine="0"/>
               <w:rPr>
                 <w:rFonts w:cs="Tahoma"/>
@@ -2512,7 +2558,7 @@
 <w:ftr xmlns:wpc="http://schemas.microsoft.com/office/word/2010/wordprocessingCanvas" xmlns:mc="http://schemas.openxmlformats.org/markup-compatibility/2006" xmlns:o="urn:schemas-microsoft-com:office:office" xmlns:r="http://schemas.openxmlformats.org/officeDocument/2006/relationships" xmlns:m="http://schemas.openxmlformats.org/officeDocument/2006/math" xmlns:v="urn:schemas-microsoft-com:vml" xmlns:wp14="http://schemas.microsoft.com/office/word/2010/wordprocessingDrawing" xmlns:wp="http://schemas.openxmlformats.org/drawingml/2006/wordprocessingDrawing" xmlns:w10="urn:schemas-microsoft-com:office:word" xmlns:w="http://schemas.openxmlformats.org/wordprocessingml/2006/main" xmlns:w14="http://schemas.microsoft.com/office/word/2010/wordml" xmlns:w15="http://schemas.microsoft.com/office/word/2012/wordml" xmlns:wpg="http://schemas.microsoft.com/office/word/2010/wordprocessingGroup" xmlns:wpi="http://schemas.microsoft.com/office/word/2010/wordprocessingInk" xmlns:wne="http://schemas.microsoft.com/office/word/2006/wordml" xmlns:a="http://schemas.openxmlformats.org/drawingml/2006/main" xmlns:wps="http://schemas.microsoft.com/office/word/2010/wordprocessingShape" mc:Ignorable="w14 w15 wp14">
   <w:p>
     <w:pPr>
-      <w:pStyle w:val="967"/>
+      <w:pStyle w:val="973"/>
       <w:tabs>
         <w:tab w:val="clear" w:pos="8504" w:leader="none"/>
         <w:tab w:val="right" w:pos="10206" w:leader="none"/>
@@ -2534,67 +2580,67 @@
     </w:r>
     <w:r>
       <w:rPr>
-        <w:rStyle w:val="968"/>
+        <w:rStyle w:val="974"/>
       </w:rPr>
       <w:fldChar w:fldCharType="begin"/>
     </w:r>
     <w:r>
       <w:rPr>
-        <w:rStyle w:val="968"/>
+        <w:rStyle w:val="974"/>
       </w:rPr>
       <w:instrText xml:space="preserve"> PAGE </w:instrText>
     </w:r>
     <w:r>
       <w:rPr>
-        <w:rStyle w:val="968"/>
+        <w:rStyle w:val="974"/>
       </w:rPr>
       <w:fldChar w:fldCharType="separate"/>
     </w:r>
     <w:r>
       <w:rPr>
-        <w:rStyle w:val="968"/>
+        <w:rStyle w:val="974"/>
       </w:rPr>
       <w:t xml:space="preserve">1</w:t>
     </w:r>
     <w:r>
       <w:rPr>
-        <w:rStyle w:val="968"/>
+        <w:rStyle w:val="974"/>
       </w:rPr>
       <w:fldChar w:fldCharType="end"/>
     </w:r>
     <w:r>
       <w:rPr>
-        <w:rStyle w:val="968"/>
+        <w:rStyle w:val="974"/>
       </w:rPr>
       <w:t xml:space="preserve"> de </w:t>
     </w:r>
     <w:r>
       <w:rPr>
-        <w:rStyle w:val="968"/>
+        <w:rStyle w:val="974"/>
       </w:rPr>
       <w:fldChar w:fldCharType="begin"/>
     </w:r>
     <w:r>
       <w:rPr>
-        <w:rStyle w:val="968"/>
+        <w:rStyle w:val="974"/>
       </w:rPr>
       <w:instrText xml:space="preserve"> NUMPAGES </w:instrText>
     </w:r>
     <w:r>
       <w:rPr>
-        <w:rStyle w:val="968"/>
+        <w:rStyle w:val="974"/>
       </w:rPr>
       <w:fldChar w:fldCharType="separate"/>
     </w:r>
     <w:r>
       <w:rPr>
-        <w:rStyle w:val="968"/>
+        <w:rStyle w:val="974"/>
       </w:rPr>
       <w:t xml:space="preserve">1</w:t>
     </w:r>
     <w:r>
       <w:rPr>
-        <w:rStyle w:val="968"/>
+        <w:rStyle w:val="974"/>
       </w:rPr>
       <w:fldChar w:fldCharType="end"/>
     </w:r>
@@ -2602,7 +2648,7 @@
   </w:p>
   <w:p>
     <w:pPr>
-      <w:pStyle w:val="967"/>
+      <w:pStyle w:val="973"/>
     </w:pPr>
     <w:r>
       <w:fldChar w:fldCharType="begin"/>
@@ -2655,7 +2701,7 @@
 <w:hdr xmlns:wpc="http://schemas.microsoft.com/office/word/2010/wordprocessingCanvas" xmlns:mc="http://schemas.openxmlformats.org/markup-compatibility/2006" xmlns:o="urn:schemas-microsoft-com:office:office" xmlns:r="http://schemas.openxmlformats.org/officeDocument/2006/relationships" xmlns:m="http://schemas.openxmlformats.org/officeDocument/2006/math" xmlns:v="urn:schemas-microsoft-com:vml" xmlns:wp14="http://schemas.microsoft.com/office/word/2010/wordprocessingDrawing" xmlns:wp="http://schemas.openxmlformats.org/drawingml/2006/wordprocessingDrawing" xmlns:w10="urn:schemas-microsoft-com:office:word" xmlns:w="http://schemas.openxmlformats.org/wordprocessingml/2006/main" xmlns:w14="http://schemas.microsoft.com/office/word/2010/wordml" xmlns:w15="http://schemas.microsoft.com/office/word/2012/wordml" xmlns:wpg="http://schemas.microsoft.com/office/word/2010/wordprocessingGroup" xmlns:wpi="http://schemas.microsoft.com/office/word/2010/wordprocessingInk" xmlns:wne="http://schemas.microsoft.com/office/word/2006/wordml" xmlns:a="http://schemas.openxmlformats.org/drawingml/2006/main" xmlns:wps="http://schemas.microsoft.com/office/word/2010/wordprocessingShape" mc:Ignorable="w14 w15 wp14">
   <w:p>
     <w:pPr>
-      <w:pStyle w:val="966"/>
+      <w:pStyle w:val="972"/>
       <w:rPr>
         <w:b/>
         <w:bCs/>
@@ -2705,7 +2751,7 @@
                       <w:txbxContent>
                         <w:p>
                           <w:pPr>
-                            <w:pStyle w:val="966"/>
+                            <w:pStyle w:val="972"/>
                             <w:tabs>
                               <w:tab w:val="clear" w:pos="4252" w:leader="none"/>
                               <w:tab w:val="clear" w:pos="8504" w:leader="none"/>
@@ -2741,7 +2787,7 @@
                         </w:p>
                         <w:p>
                           <w:pPr>
-                            <w:pStyle w:val="966"/>
+                            <w:pStyle w:val="972"/>
                             <w:tabs>
                               <w:tab w:val="clear" w:pos="4252" w:leader="none"/>
                               <w:tab w:val="clear" w:pos="8504" w:leader="none"/>
@@ -2777,7 +2823,7 @@
                         </w:p>
                         <w:p>
                           <w:pPr>
-                            <w:pStyle w:val="966"/>
+                            <w:pStyle w:val="972"/>
                             <w:tabs>
                               <w:tab w:val="clear" w:pos="4252" w:leader="none"/>
                               <w:tab w:val="clear" w:pos="8504" w:leader="none"/>
@@ -2808,7 +2854,7 @@
                         </w:p>
                         <w:p>
                           <w:pPr>
-                            <w:pStyle w:val="966"/>
+                            <w:pStyle w:val="972"/>
                             <w:tabs>
                               <w:tab w:val="clear" w:pos="4252" w:leader="none"/>
                               <w:tab w:val="clear" w:pos="8504" w:leader="none"/>
@@ -2819,7 +2865,7 @@
                         </w:p>
                         <w:p>
                           <w:pPr>
-                            <w:pStyle w:val="960"/>
+                            <w:pStyle w:val="966"/>
                           </w:pPr>
                           <w:r/>
                           <w:r/>
@@ -2840,7 +2886,7 @@
                 <w:txbxContent>
                   <w:p>
                     <w:pPr>
-                      <w:pStyle w:val="966"/>
+                      <w:pStyle w:val="972"/>
                       <w:tabs>
                         <w:tab w:val="clear" w:pos="4252" w:leader="none"/>
                         <w:tab w:val="clear" w:pos="8504" w:leader="none"/>
@@ -2876,7 +2922,7 @@
                   </w:p>
                   <w:p>
                     <w:pPr>
-                      <w:pStyle w:val="966"/>
+                      <w:pStyle w:val="972"/>
                       <w:tabs>
                         <w:tab w:val="clear" w:pos="4252" w:leader="none"/>
                         <w:tab w:val="clear" w:pos="8504" w:leader="none"/>
@@ -2912,7 +2958,7 @@
                   </w:p>
                   <w:p>
                     <w:pPr>
-                      <w:pStyle w:val="966"/>
+                      <w:pStyle w:val="972"/>
                       <w:tabs>
                         <w:tab w:val="clear" w:pos="4252" w:leader="none"/>
                         <w:tab w:val="clear" w:pos="8504" w:leader="none"/>
@@ -2943,7 +2989,7 @@
                   </w:p>
                   <w:p>
                     <w:pPr>
-                      <w:pStyle w:val="966"/>
+                      <w:pStyle w:val="972"/>
                       <w:tabs>
                         <w:tab w:val="clear" w:pos="4252" w:leader="none"/>
                         <w:tab w:val="clear" w:pos="8504" w:leader="none"/>
@@ -2954,7 +3000,7 @@
                   </w:p>
                   <w:p>
                     <w:pPr>
-                      <w:pStyle w:val="960"/>
+                      <w:pStyle w:val="966"/>
                     </w:pPr>
                     <w:r/>
                     <w:r/>
@@ -5610,11 +5656,11 @@
     <w:lsdException w:name="Bibliography" w:uiPriority="37"/>
     <w:lsdException w:name="TOC Heading" w:uiPriority="39" w:qFormat="1"/>
   </w:latentStyles>
-  <w:style w:type="paragraph" w:styleId="782">
+  <w:style w:type="paragraph" w:styleId="788">
     <w:name w:val="Heading 1"/>
-    <w:basedOn w:val="960"/>
-    <w:next w:val="960"/>
-    <w:link w:val="783"/>
+    <w:basedOn w:val="966"/>
+    <w:next w:val="966"/>
+    <w:link w:val="789"/>
     <w:uiPriority w:val="9"/>
     <w:qFormat/>
     <w:pPr>
@@ -5629,9 +5675,9 @@
       <w:szCs w:val="40"/>
     </w:rPr>
   </w:style>
-  <w:style w:type="character" w:styleId="783">
+  <w:style w:type="character" w:styleId="789">
     <w:name w:val="Heading 1 Char"/>
-    <w:link w:val="782"/>
+    <w:link w:val="788"/>
     <w:uiPriority w:val="9"/>
     <w:rPr>
       <w:rFonts w:ascii="Arial" w:hAnsi="Arial" w:eastAsia="Arial" w:cs="Arial"/>
@@ -5639,11 +5685,11 @@
       <w:szCs w:val="40"/>
     </w:rPr>
   </w:style>
-  <w:style w:type="paragraph" w:styleId="784">
+  <w:style w:type="paragraph" w:styleId="790">
     <w:name w:val="Heading 2"/>
-    <w:basedOn w:val="960"/>
-    <w:next w:val="960"/>
-    <w:link w:val="785"/>
+    <w:basedOn w:val="966"/>
+    <w:next w:val="966"/>
+    <w:link w:val="791"/>
     <w:uiPriority w:val="9"/>
     <w:unhideWhenUsed/>
     <w:qFormat/>
@@ -5658,20 +5704,20 @@
       <w:sz w:val="34"/>
     </w:rPr>
   </w:style>
-  <w:style w:type="character" w:styleId="785">
+  <w:style w:type="character" w:styleId="791">
     <w:name w:val="Heading 2 Char"/>
-    <w:link w:val="784"/>
+    <w:link w:val="790"/>
     <w:uiPriority w:val="9"/>
     <w:rPr>
       <w:rFonts w:ascii="Arial" w:hAnsi="Arial" w:eastAsia="Arial" w:cs="Arial"/>
       <w:sz w:val="34"/>
     </w:rPr>
   </w:style>
-  <w:style w:type="paragraph" w:styleId="786">
+  <w:style w:type="paragraph" w:styleId="792">
     <w:name w:val="Heading 3"/>
-    <w:basedOn w:val="960"/>
-    <w:next w:val="960"/>
-    <w:link w:val="787"/>
+    <w:basedOn w:val="966"/>
+    <w:next w:val="966"/>
+    <w:link w:val="793"/>
     <w:uiPriority w:val="9"/>
     <w:unhideWhenUsed/>
     <w:qFormat/>
@@ -5687,9 +5733,9 @@
       <w:szCs w:val="30"/>
     </w:rPr>
   </w:style>
-  <w:style w:type="character" w:styleId="787">
+  <w:style w:type="character" w:styleId="793">
     <w:name w:val="Heading 3 Char"/>
-    <w:link w:val="786"/>
+    <w:link w:val="792"/>
     <w:uiPriority w:val="9"/>
     <w:rPr>
       <w:rFonts w:ascii="Arial" w:hAnsi="Arial" w:eastAsia="Arial" w:cs="Arial"/>
@@ -5697,11 +5743,11 @@
       <w:szCs w:val="30"/>
     </w:rPr>
   </w:style>
-  <w:style w:type="paragraph" w:styleId="788">
+  <w:style w:type="paragraph" w:styleId="794">
     <w:name w:val="Heading 4"/>
-    <w:basedOn w:val="960"/>
-    <w:next w:val="960"/>
-    <w:link w:val="789"/>
+    <w:basedOn w:val="966"/>
+    <w:next w:val="966"/>
+    <w:link w:val="795"/>
     <w:uiPriority w:val="9"/>
     <w:unhideWhenUsed/>
     <w:qFormat/>
@@ -5719,9 +5765,9 @@
       <w:szCs w:val="26"/>
     </w:rPr>
   </w:style>
-  <w:style w:type="character" w:styleId="789">
+  <w:style w:type="character" w:styleId="795">
     <w:name w:val="Heading 4 Char"/>
-    <w:link w:val="788"/>
+    <w:link w:val="794"/>
     <w:uiPriority w:val="9"/>
     <w:rPr>
       <w:rFonts w:ascii="Arial" w:hAnsi="Arial" w:eastAsia="Arial" w:cs="Arial"/>
@@ -5731,11 +5777,11 @@
       <w:szCs w:val="26"/>
     </w:rPr>
   </w:style>
-  <w:style w:type="paragraph" w:styleId="790">
+  <w:style w:type="paragraph" w:styleId="796">
     <w:name w:val="Heading 5"/>
-    <w:basedOn w:val="960"/>
-    <w:next w:val="960"/>
-    <w:link w:val="791"/>
+    <w:basedOn w:val="966"/>
+    <w:next w:val="966"/>
+    <w:link w:val="797"/>
     <w:uiPriority w:val="9"/>
     <w:unhideWhenUsed/>
     <w:qFormat/>
@@ -5753,9 +5799,9 @@
       <w:szCs w:val="24"/>
     </w:rPr>
   </w:style>
-  <w:style w:type="character" w:styleId="791">
+  <w:style w:type="character" w:styleId="797">
     <w:name w:val="Heading 5 Char"/>
-    <w:link w:val="790"/>
+    <w:link w:val="796"/>
     <w:uiPriority w:val="9"/>
     <w:rPr>
       <w:rFonts w:ascii="Arial" w:hAnsi="Arial" w:eastAsia="Arial" w:cs="Arial"/>
@@ -5765,11 +5811,11 @@
       <w:szCs w:val="24"/>
     </w:rPr>
   </w:style>
-  <w:style w:type="paragraph" w:styleId="792">
+  <w:style w:type="paragraph" w:styleId="798">
     <w:name w:val="Heading 6"/>
-    <w:basedOn w:val="960"/>
-    <w:next w:val="960"/>
-    <w:link w:val="793"/>
+    <w:basedOn w:val="966"/>
+    <w:next w:val="966"/>
+    <w:link w:val="799"/>
     <w:uiPriority w:val="9"/>
     <w:unhideWhenUsed/>
     <w:qFormat/>
@@ -5787,9 +5833,9 @@
       <w:szCs w:val="22"/>
     </w:rPr>
   </w:style>
-  <w:style w:type="character" w:styleId="793">
+  <w:style w:type="character" w:styleId="799">
     <w:name w:val="Heading 6 Char"/>
-    <w:link w:val="792"/>
+    <w:link w:val="798"/>
     <w:uiPriority w:val="9"/>
     <w:rPr>
       <w:rFonts w:ascii="Arial" w:hAnsi="Arial" w:eastAsia="Arial" w:cs="Arial"/>
@@ -5799,11 +5845,11 @@
       <w:szCs w:val="22"/>
     </w:rPr>
   </w:style>
-  <w:style w:type="paragraph" w:styleId="794">
+  <w:style w:type="paragraph" w:styleId="800">
     <w:name w:val="Heading 7"/>
-    <w:basedOn w:val="960"/>
-    <w:next w:val="960"/>
-    <w:link w:val="795"/>
+    <w:basedOn w:val="966"/>
+    <w:next w:val="966"/>
+    <w:link w:val="801"/>
     <w:uiPriority w:val="9"/>
     <w:unhideWhenUsed/>
     <w:qFormat/>
@@ -5823,9 +5869,9 @@
       <w:szCs w:val="22"/>
     </w:rPr>
   </w:style>
-  <w:style w:type="character" w:styleId="795">
+  <w:style w:type="character" w:styleId="801">
     <w:name w:val="Heading 7 Char"/>
-    <w:link w:val="794"/>
+    <w:link w:val="800"/>
     <w:uiPriority w:val="9"/>
     <w:rPr>
       <w:rFonts w:ascii="Arial" w:hAnsi="Arial" w:eastAsia="Arial" w:cs="Arial"/>
@@ -5837,11 +5883,11 @@
       <w:szCs w:val="22"/>
     </w:rPr>
   </w:style>
-  <w:style w:type="paragraph" w:styleId="796">
+  <w:style w:type="paragraph" w:styleId="802">
     <w:name w:val="Heading 8"/>
-    <w:basedOn w:val="960"/>
-    <w:next w:val="960"/>
-    <w:link w:val="797"/>
+    <w:basedOn w:val="966"/>
+    <w:next w:val="966"/>
+    <w:link w:val="803"/>
     <w:uiPriority w:val="9"/>
     <w:unhideWhenUsed/>
     <w:qFormat/>
@@ -5859,9 +5905,9 @@
       <w:szCs w:val="22"/>
     </w:rPr>
   </w:style>
-  <w:style w:type="character" w:styleId="797">
+  <w:style w:type="character" w:styleId="803">
     <w:name w:val="Heading 8 Char"/>
-    <w:link w:val="796"/>
+    <w:link w:val="802"/>
     <w:uiPriority w:val="9"/>
     <w:rPr>
       <w:rFonts w:ascii="Arial" w:hAnsi="Arial" w:eastAsia="Arial" w:cs="Arial"/>
@@ -5871,11 +5917,11 @@
       <w:szCs w:val="22"/>
     </w:rPr>
   </w:style>
-  <w:style w:type="paragraph" w:styleId="798">
+  <w:style w:type="paragraph" w:styleId="804">
     <w:name w:val="Heading 9"/>
-    <w:basedOn w:val="960"/>
-    <w:next w:val="960"/>
-    <w:link w:val="799"/>
+    <w:basedOn w:val="966"/>
+    <w:next w:val="966"/>
+    <w:link w:val="805"/>
     <w:uiPriority w:val="9"/>
     <w:unhideWhenUsed/>
     <w:qFormat/>
@@ -5893,9 +5939,9 @@
       <w:szCs w:val="21"/>
     </w:rPr>
   </w:style>
-  <w:style w:type="character" w:styleId="799">
+  <w:style w:type="character" w:styleId="805">
     <w:name w:val="Heading 9 Char"/>
-    <w:link w:val="798"/>
+    <w:link w:val="804"/>
     <w:uiPriority w:val="9"/>
     <w:rPr>
       <w:rFonts w:ascii="Arial" w:hAnsi="Arial" w:eastAsia="Arial" w:cs="Arial"/>
@@ -5905,9 +5951,9 @@
       <w:szCs w:val="21"/>
     </w:rPr>
   </w:style>
-  <w:style w:type="paragraph" w:styleId="800">
+  <w:style w:type="paragraph" w:styleId="806">
     <w:name w:val="List Paragraph"/>
-    <w:basedOn w:val="960"/>
+    <w:basedOn w:val="966"/>
     <w:uiPriority w:val="34"/>
     <w:qFormat/>
     <w:pPr>
@@ -5915,7 +5961,7 @@
       <w:ind w:left="720"/>
     </w:pPr>
   </w:style>
-  <w:style w:type="paragraph" w:styleId="801">
+  <w:style w:type="paragraph" w:styleId="807">
     <w:name w:val="No Spacing"/>
     <w:uiPriority w:val="1"/>
     <w:qFormat/>
@@ -5923,11 +5969,11 @@
       <w:spacing w:before="0" w:after="0" w:line="240" w:lineRule="auto"/>
     </w:pPr>
   </w:style>
-  <w:style w:type="paragraph" w:styleId="802">
+  <w:style w:type="paragraph" w:styleId="808">
     <w:name w:val="Title"/>
-    <w:basedOn w:val="960"/>
-    <w:next w:val="960"/>
-    <w:link w:val="803"/>
+    <w:basedOn w:val="966"/>
+    <w:next w:val="966"/>
+    <w:link w:val="809"/>
     <w:uiPriority w:val="10"/>
     <w:qFormat/>
     <w:pPr>
@@ -5939,20 +5985,20 @@
       <w:szCs w:val="48"/>
     </w:rPr>
   </w:style>
-  <w:style w:type="character" w:styleId="803">
+  <w:style w:type="character" w:styleId="809">
     <w:name w:val="Title Char"/>
-    <w:link w:val="802"/>
+    <w:link w:val="808"/>
     <w:uiPriority w:val="10"/>
     <w:rPr>
       <w:sz w:val="48"/>
       <w:szCs w:val="48"/>
     </w:rPr>
   </w:style>
-  <w:style w:type="paragraph" w:styleId="804">
+  <w:style w:type="paragraph" w:styleId="810">
     <w:name w:val="Subtitle"/>
-    <w:basedOn w:val="960"/>
-    <w:next w:val="960"/>
-    <w:link w:val="805"/>
+    <w:basedOn w:val="966"/>
+    <w:next w:val="966"/>
+    <w:link w:val="811"/>
     <w:uiPriority w:val="11"/>
     <w:qFormat/>
     <w:pPr>
@@ -5963,20 +6009,20 @@
       <w:szCs w:val="24"/>
     </w:rPr>
   </w:style>
-  <w:style w:type="character" w:styleId="805">
+  <w:style w:type="character" w:styleId="811">
     <w:name w:val="Subtitle Char"/>
-    <w:link w:val="804"/>
+    <w:link w:val="810"/>
     <w:uiPriority w:val="11"/>
     <w:rPr>
       <w:sz w:val="24"/>
       <w:szCs w:val="24"/>
     </w:rPr>
   </w:style>
-  <w:style w:type="paragraph" w:styleId="806">
+  <w:style w:type="paragraph" w:styleId="812">
     <w:name w:val="Quote"/>
-    <w:basedOn w:val="960"/>
-    <w:next w:val="960"/>
-    <w:link w:val="807"/>
+    <w:basedOn w:val="966"/>
+    <w:next w:val="966"/>
+    <w:link w:val="813"/>
     <w:uiPriority w:val="29"/>
     <w:qFormat/>
     <w:pPr>
@@ -5986,19 +6032,19 @@
       <w:i/>
     </w:rPr>
   </w:style>
-  <w:style w:type="character" w:styleId="807">
+  <w:style w:type="character" w:styleId="813">
     <w:name w:val="Quote Char"/>
-    <w:link w:val="806"/>
+    <w:link w:val="812"/>
     <w:uiPriority w:val="29"/>
     <w:rPr>
       <w:i/>
     </w:rPr>
   </w:style>
-  <w:style w:type="paragraph" w:styleId="808">
+  <w:style w:type="paragraph" w:styleId="814">
     <w:name w:val="Intense Quote"/>
-    <w:basedOn w:val="960"/>
-    <w:next w:val="960"/>
-    <w:link w:val="809"/>
+    <w:basedOn w:val="966"/>
+    <w:next w:val="966"/>
+    <w:link w:val="815"/>
     <w:uiPriority w:val="30"/>
     <w:qFormat/>
     <w:pPr>
@@ -6016,18 +6062,18 @@
       <w:i/>
     </w:rPr>
   </w:style>
-  <w:style w:type="character" w:styleId="809">
+  <w:style w:type="character" w:styleId="815">
     <w:name w:val="Intense Quote Char"/>
-    <w:link w:val="808"/>
+    <w:link w:val="814"/>
     <w:uiPriority w:val="30"/>
     <w:rPr>
       <w:i/>
     </w:rPr>
   </w:style>
-  <w:style w:type="paragraph" w:styleId="810">
+  <w:style w:type="paragraph" w:styleId="816">
     <w:name w:val="Header"/>
-    <w:basedOn w:val="960"/>
-    <w:link w:val="811"/>
+    <w:basedOn w:val="966"/>
+    <w:link w:val="817"/>
     <w:uiPriority w:val="99"/>
     <w:unhideWhenUsed/>
     <w:pPr>
@@ -6038,15 +6084,15 @@
       </w:tabs>
     </w:pPr>
   </w:style>
-  <w:style w:type="character" w:styleId="811">
+  <w:style w:type="character" w:styleId="817">
     <w:name w:val="Header Char"/>
-    <w:link w:val="810"/>
+    <w:link w:val="816"/>
     <w:uiPriority w:val="99"/>
   </w:style>
-  <w:style w:type="paragraph" w:styleId="812">
+  <w:style w:type="paragraph" w:styleId="818">
     <w:name w:val="Footer"/>
-    <w:basedOn w:val="960"/>
-    <w:link w:val="815"/>
+    <w:basedOn w:val="966"/>
+    <w:link w:val="821"/>
     <w:uiPriority w:val="99"/>
     <w:unhideWhenUsed/>
     <w:pPr>
@@ -6057,15 +6103,15 @@
       </w:tabs>
     </w:pPr>
   </w:style>
-  <w:style w:type="character" w:styleId="813">
+  <w:style w:type="character" w:styleId="819">
     <w:name w:val="Footer Char"/>
-    <w:link w:val="812"/>
+    <w:link w:val="818"/>
     <w:uiPriority w:val="99"/>
   </w:style>
-  <w:style w:type="paragraph" w:styleId="814">
+  <w:style w:type="paragraph" w:styleId="820">
     <w:name w:val="Caption"/>
-    <w:basedOn w:val="960"/>
-    <w:next w:val="960"/>
+    <w:basedOn w:val="966"/>
+    <w:next w:val="966"/>
     <w:uiPriority w:val="35"/>
     <w:semiHidden/>
     <w:unhideWhenUsed/>
@@ -6081,13 +6127,13 @@
       <w:szCs w:val="18"/>
     </w:rPr>
   </w:style>
-  <w:style w:type="character" w:styleId="815">
+  <w:style w:type="character" w:styleId="821">
     <w:name w:val="Caption Char"/>
-    <w:basedOn w:val="814"/>
-    <w:link w:val="812"/>
+    <w:basedOn w:val="820"/>
+    <w:link w:val="818"/>
     <w:uiPriority w:val="99"/>
   </w:style>
-  <w:style w:type="table" w:styleId="816">
+  <w:style w:type="table" w:styleId="822">
     <w:name w:val="Table Grid"/>
     <w:uiPriority w:val="59"/>
     <w:pPr>
@@ -6111,7 +6157,7 @@
       </w:tblCellMar>
     </w:tblPr>
   </w:style>
-  <w:style w:type="table" w:styleId="817">
+  <w:style w:type="table" w:styleId="823">
     <w:name w:val="Table Grid Light"/>
     <w:uiPriority w:val="59"/>
     <w:pPr>
@@ -6135,7 +6181,7 @@
       </w:tblCellMar>
     </w:tblPr>
   </w:style>
-  <w:style w:type="table" w:styleId="818">
+  <w:style w:type="table" w:styleId="824">
     <w:name w:val="Plain Table 1"/>
     <w:uiPriority w:val="59"/>
     <w:pPr>
@@ -6201,7 +6247,7 @@
       </w:rPr>
     </w:tblStylePr>
   </w:style>
-  <w:style w:type="table" w:styleId="819">
+  <w:style w:type="table" w:styleId="825">
     <w:name w:val="Plain Table 2"/>
     <w:uiPriority w:val="59"/>
     <w:pPr>
@@ -6285,7 +6331,7 @@
       </w:rPr>
     </w:tblStylePr>
   </w:style>
-  <w:style w:type="table" w:styleId="820">
+  <w:style w:type="table" w:styleId="826">
     <w:name w:val="Plain Table 3"/>
     <w:uiPriority w:val="99"/>
     <w:pPr>
@@ -6361,7 +6407,7 @@
       </w:rPr>
     </w:tblStylePr>
   </w:style>
-  <w:style w:type="table" w:styleId="821">
+  <w:style w:type="table" w:styleId="827">
     <w:name w:val="Plain Table 4"/>
     <w:uiPriority w:val="99"/>
     <w:pPr>
@@ -6417,7 +6463,7 @@
       </w:rPr>
     </w:tblStylePr>
   </w:style>
-  <w:style w:type="table" w:styleId="822">
+  <w:style w:type="table" w:styleId="828">
     <w:name w:val="Plain Table 5"/>
     <w:uiPriority w:val="99"/>
     <w:pPr>
@@ -6504,7 +6550,7 @@
       </w:tcPr>
     </w:tblStylePr>
   </w:style>
-  <w:style w:type="table" w:styleId="823">
+  <w:style w:type="table" w:styleId="829">
     <w:name w:val="Grid Table 1 Light"/>
     <w:uiPriority w:val="99"/>
     <w:pPr>
@@ -6568,7 +6614,7 @@
       </w:rPr>
     </w:tblStylePr>
   </w:style>
-  <w:style w:type="table" w:styleId="824">
+  <w:style w:type="table" w:styleId="830">
     <w:name w:val="Grid Table 1 Light - Accent 1"/>
     <w:uiPriority w:val="99"/>
     <w:pPr>
@@ -6632,7 +6678,7 @@
       </w:rPr>
     </w:tblStylePr>
   </w:style>
-  <w:style w:type="table" w:styleId="825">
+  <w:style w:type="table" w:styleId="831">
     <w:name w:val="Grid Table 1 Light - Accent 2"/>
     <w:uiPriority w:val="99"/>
     <w:pPr>
@@ -6696,7 +6742,7 @@
       </w:rPr>
     </w:tblStylePr>
   </w:style>
-  <w:style w:type="table" w:styleId="826">
+  <w:style w:type="table" w:styleId="832">
     <w:name w:val="Grid Table 1 Light - Accent 3"/>
     <w:uiPriority w:val="99"/>
     <w:pPr>
@@ -6760,7 +6806,7 @@
       </w:rPr>
     </w:tblStylePr>
   </w:style>
-  <w:style w:type="table" w:styleId="827">
+  <w:style w:type="table" w:styleId="833">
     <w:name w:val="Grid Table 1 Light - Accent 4"/>
     <w:uiPriority w:val="99"/>
     <w:pPr>
@@ -6824,7 +6870,7 @@
       </w:rPr>
     </w:tblStylePr>
   </w:style>
-  <w:style w:type="table" w:styleId="828">
+  <w:style w:type="table" w:styleId="834">
     <w:name w:val="Grid Table 1 Light - Accent 5"/>
     <w:uiPriority w:val="99"/>
     <w:pPr>
@@ -6888,7 +6934,7 @@
       </w:rPr>
     </w:tblStylePr>
   </w:style>
-  <w:style w:type="table" w:styleId="829">
+  <w:style w:type="table" w:styleId="835">
     <w:name w:val="Grid Table 1 Light - Accent 6"/>
     <w:uiPriority w:val="99"/>
     <w:pPr>
@@ -6952,7 +6998,7 @@
       </w:rPr>
     </w:tblStylePr>
   </w:style>
-  <w:style w:type="table" w:styleId="830">
+  <w:style w:type="table" w:styleId="836">
     <w:name w:val="Grid Table 2"/>
     <w:uiPriority w:val="99"/>
     <w:pPr>
@@ -7031,7 +7077,7 @@
       </w:tcPr>
     </w:tblStylePr>
   </w:style>
-  <w:style w:type="table" w:styleId="831">
+  <w:style w:type="table" w:styleId="837">
     <w:name w:val="Grid Table 2 - Accent 1"/>
     <w:uiPriority w:val="99"/>
     <w:pPr>
@@ -7110,7 +7156,7 @@
       </w:tcPr>
     </w:tblStylePr>
   </w:style>
-  <w:style w:type="table" w:styleId="832">
+  <w:style w:type="table" w:styleId="838">
     <w:name w:val="Grid Table 2 - Accent 2"/>
     <w:uiPriority w:val="99"/>
     <w:pPr>
@@ -7189,7 +7235,7 @@
       </w:tcPr>
     </w:tblStylePr>
   </w:style>
-  <w:style w:type="table" w:styleId="833">
+  <w:style w:type="table" w:styleId="839">
     <w:name w:val="Grid Table 2 - Accent 3"/>
     <w:uiPriority w:val="99"/>
     <w:pPr>
@@ -7268,7 +7314,7 @@
       </w:tcPr>
     </w:tblStylePr>
   </w:style>
-  <w:style w:type="table" w:styleId="834">
+  <w:style w:type="table" w:styleId="840">
     <w:name w:val="Grid Table 2 - Accent 4"/>
     <w:uiPriority w:val="99"/>
     <w:pPr>
@@ -7347,7 +7393,7 @@
       </w:tcPr>
     </w:tblStylePr>
   </w:style>
-  <w:style w:type="table" w:styleId="835">
+  <w:style w:type="table" w:styleId="841">
     <w:name w:val="Grid Table 2 - Accent 5"/>
     <w:uiPriority w:val="99"/>
     <w:pPr>
@@ -7426,7 +7472,7 @@
       </w:tcPr>
     </w:tblStylePr>
   </w:style>
-  <w:style w:type="table" w:styleId="836">
+  <w:style w:type="table" w:styleId="842">
     <w:name w:val="Grid Table 2 - Accent 6"/>
     <w:uiPriority w:val="99"/>
     <w:pPr>
@@ -7505,7 +7551,7 @@
       </w:tcPr>
     </w:tblStylePr>
   </w:style>
-  <w:style w:type="table" w:styleId="837">
+  <w:style w:type="table" w:styleId="843">
     <w:name w:val="Grid Table 3"/>
     <w:uiPriority w:val="99"/>
     <w:pPr>
@@ -7605,7 +7651,7 @@
       </w:tcPr>
     </w:tblStylePr>
   </w:style>
-  <w:style w:type="table" w:styleId="838">
+  <w:style w:type="table" w:styleId="844">
     <w:name w:val="Grid Table 3 - Accent 1"/>
     <w:uiPriority w:val="99"/>
     <w:pPr>
@@ -7705,7 +7751,7 @@
       </w:tcPr>
     </w:tblStylePr>
   </w:style>
-  <w:style w:type="table" w:styleId="839">
+  <w:style w:type="table" w:styleId="845">
     <w:name w:val="Grid Table 3 - Accent 2"/>
     <w:uiPriority w:val="99"/>
     <w:pPr>
@@ -7805,7 +7851,7 @@
       </w:tcPr>
     </w:tblStylePr>
   </w:style>
-  <w:style w:type="table" w:styleId="840">
+  <w:style w:type="table" w:styleId="846">
     <w:name w:val="Grid Table 3 - Accent 3"/>
     <w:uiPriority w:val="99"/>
     <w:pPr>
@@ -7905,7 +7951,7 @@
       </w:tcPr>
     </w:tblStylePr>
   </w:style>
-  <w:style w:type="table" w:styleId="841">
+  <w:style w:type="table" w:styleId="847">
     <w:name w:val="Grid Table 3 - Accent 4"/>
     <w:uiPriority w:val="99"/>
     <w:pPr>
@@ -8005,7 +8051,7 @@
       </w:tcPr>
     </w:tblStylePr>
   </w:style>
-  <w:style w:type="table" w:styleId="842">
+  <w:style w:type="table" w:styleId="848">
     <w:name w:val="Grid Table 3 - Accent 5"/>
     <w:uiPriority w:val="99"/>
     <w:pPr>
@@ -8105,7 +8151,7 @@
       </w:tcPr>
     </w:tblStylePr>
   </w:style>
-  <w:style w:type="table" w:styleId="843">
+  <w:style w:type="table" w:styleId="849">
     <w:name w:val="Grid Table 3 - Accent 6"/>
     <w:uiPriority w:val="99"/>
     <w:pPr>
@@ -8205,7 +8251,7 @@
       </w:tcPr>
     </w:tblStylePr>
   </w:style>
-  <w:style w:type="table" w:styleId="844">
+  <w:style w:type="table" w:styleId="850">
     <w:name w:val="Grid Table 4"/>
     <w:uiPriority w:val="59"/>
     <w:pPr>
@@ -8285,7 +8331,7 @@
       </w:tcPr>
     </w:tblStylePr>
   </w:style>
-  <w:style w:type="table" w:styleId="845">
+  <w:style w:type="table" w:styleId="851">
     <w:name w:val="Grid Table 4 - Accent 1"/>
     <w:uiPriority w:val="59"/>
     <w:pPr>
@@ -8365,7 +8411,7 @@
       </w:tcPr>
     </w:tblStylePr>
   </w:style>
-  <w:style w:type="table" w:styleId="846">
+  <w:style w:type="table" w:styleId="852">
     <w:name w:val="Grid Table 4 - Accent 2"/>
     <w:uiPriority w:val="59"/>
     <w:pPr>
@@ -8445,7 +8491,7 @@
       </w:tcPr>
     </w:tblStylePr>
   </w:style>
-  <w:style w:type="table" w:styleId="847">
+  <w:style w:type="table" w:styleId="853">
     <w:name w:val="Grid Table 4 - Accent 3"/>
     <w:uiPriority w:val="59"/>
     <w:pPr>
@@ -8525,7 +8571,7 @@
       </w:tcPr>
     </w:tblStylePr>
   </w:style>
-  <w:style w:type="table" w:styleId="848">
+  <w:style w:type="table" w:styleId="854">
     <w:name w:val="Grid Table 4 - Accent 4"/>
     <w:uiPriority w:val="59"/>
     <w:pPr>
@@ -8605,7 +8651,7 @@
       </w:tcPr>
     </w:tblStylePr>
   </w:style>
-  <w:style w:type="table" w:styleId="849">
+  <w:style w:type="table" w:styleId="855">
     <w:name w:val="Grid Table 4 - Accent 5"/>
     <w:uiPriority w:val="59"/>
     <w:pPr>
@@ -8685,7 +8731,7 @@
       </w:tcPr>
     </w:tblStylePr>
   </w:style>
-  <w:style w:type="table" w:styleId="850">
+  <w:style w:type="table" w:styleId="856">
     <w:name w:val="Grid Table 4 - Accent 6"/>
     <w:uiPriority w:val="59"/>
     <w:pPr>
@@ -8765,7 +8811,7 @@
       </w:tcPr>
     </w:tblStylePr>
   </w:style>
-  <w:style w:type="table" w:styleId="851">
+  <w:style w:type="table" w:styleId="857">
     <w:name w:val="Grid Table 5 Dark"/>
     <w:uiPriority w:val="99"/>
     <w:pPr>
@@ -8843,7 +8889,7 @@
       </w:tcPr>
     </w:tblStylePr>
   </w:style>
-  <w:style w:type="table" w:styleId="852">
+  <w:style w:type="table" w:styleId="858">
     <w:name w:val="Grid Table 5 Dark- Accent 1"/>
     <w:uiPriority w:val="99"/>
     <w:pPr>
@@ -8921,7 +8967,7 @@
       </w:tcPr>
     </w:tblStylePr>
   </w:style>
-  <w:style w:type="table" w:styleId="853">
+  <w:style w:type="table" w:styleId="859">
     <w:name w:val="Grid Table 5 Dark - Accent 2"/>
     <w:uiPriority w:val="99"/>
     <w:pPr>
@@ -8999,7 +9045,7 @@
       </w:tcPr>
     </w:tblStylePr>
   </w:style>
-  <w:style w:type="table" w:styleId="854">
+  <w:style w:type="table" w:styleId="860">
     <w:name w:val="Grid Table 5 Dark - Accent 3"/>
     <w:uiPriority w:val="99"/>
     <w:pPr>
@@ -9077,7 +9123,7 @@
       </w:tcPr>
     </w:tblStylePr>
   </w:style>
-  <w:style w:type="table" w:styleId="855">
+  <w:style w:type="table" w:styleId="861">
     <w:name w:val="Grid Table 5 Dark- Accent 4"/>
     <w:uiPriority w:val="99"/>
     <w:pPr>
@@ -9155,7 +9201,7 @@
       </w:tcPr>
     </w:tblStylePr>
   </w:style>
-  <w:style w:type="table" w:styleId="856">
+  <w:style w:type="table" w:styleId="862">
     <w:name w:val="Grid Table 5 Dark - Accent 5"/>
     <w:uiPriority w:val="99"/>
     <w:pPr>
@@ -9233,7 +9279,7 @@
       </w:tcPr>
     </w:tblStylePr>
   </w:style>
-  <w:style w:type="table" w:styleId="857">
+  <w:style w:type="table" w:styleId="863">
     <w:name w:val="Grid Table 5 Dark - Accent 6"/>
     <w:uiPriority w:val="99"/>
     <w:pPr>
@@ -9311,7 +9357,7 @@
       </w:tcPr>
     </w:tblStylePr>
   </w:style>
-  <w:style w:type="table" w:styleId="858">
+  <w:style w:type="table" w:styleId="864">
     <w:name w:val="Grid Table 6 Colorful"/>
     <w:uiPriority w:val="99"/>
     <w:pPr>
@@ -9389,7 +9435,7 @@
       </w:rPr>
     </w:tblStylePr>
   </w:style>
-  <w:style w:type="table" w:styleId="859">
+  <w:style w:type="table" w:styleId="865">
     <w:name w:val="Grid Table 6 Colorful - Accent 1"/>
     <w:uiPriority w:val="99"/>
     <w:pPr>
@@ -9467,7 +9513,7 @@
       </w:rPr>
     </w:tblStylePr>
   </w:style>
-  <w:style w:type="table" w:styleId="860">
+  <w:style w:type="table" w:styleId="866">
     <w:name w:val="Grid Table 6 Colorful - Accent 2"/>
     <w:uiPriority w:val="99"/>
     <w:pPr>
@@ -9545,7 +9591,7 @@
       </w:rPr>
     </w:tblStylePr>
   </w:style>
-  <w:style w:type="table" w:styleId="861">
+  <w:style w:type="table" w:styleId="867">
     <w:name w:val="Grid Table 6 Colorful - Accent 3"/>
     <w:uiPriority w:val="99"/>
     <w:pPr>
@@ -9623,7 +9669,7 @@
       </w:rPr>
     </w:tblStylePr>
   </w:style>
-  <w:style w:type="table" w:styleId="862">
+  <w:style w:type="table" w:styleId="868">
     <w:name w:val="Grid Table 6 Colorful - Accent 4"/>
     <w:uiPriority w:val="99"/>
     <w:pPr>
@@ -9701,7 +9747,7 @@
       </w:rPr>
     </w:tblStylePr>
   </w:style>
-  <w:style w:type="table" w:styleId="863">
+  <w:style w:type="table" w:styleId="869">
     <w:name w:val="Grid Table 6 Colorful - Accent 5"/>
     <w:uiPriority w:val="99"/>
     <w:pPr>
@@ -9779,7 +9825,7 @@
       </w:rPr>
     </w:tblStylePr>
   </w:style>
-  <w:style w:type="table" w:styleId="864">
+  <w:style w:type="table" w:styleId="870">
     <w:name w:val="Grid Table 6 Colorful - Accent 6"/>
     <w:uiPriority w:val="99"/>
     <w:pPr>
@@ -9857,7 +9903,7 @@
       </w:rPr>
     </w:tblStylePr>
   </w:style>
-  <w:style w:type="table" w:styleId="865">
+  <w:style w:type="table" w:styleId="871">
     <w:name w:val="Grid Table 7 Colorful"/>
     <w:uiPriority w:val="99"/>
     <w:pPr>
@@ -9968,7 +10014,7 @@
       </w:tcPr>
     </w:tblStylePr>
   </w:style>
-  <w:style w:type="table" w:styleId="866">
+  <w:style w:type="table" w:styleId="872">
     <w:name w:val="Grid Table 7 Colorful - Accent 1"/>
     <w:uiPriority w:val="99"/>
     <w:pPr>
@@ -10079,7 +10125,7 @@
       </w:tcPr>
     </w:tblStylePr>
   </w:style>
-  <w:style w:type="table" w:styleId="867">
+  <w:style w:type="table" w:styleId="873">
     <w:name w:val="Grid Table 7 Colorful - Accent 2"/>
     <w:uiPriority w:val="99"/>
     <w:pPr>
@@ -10190,7 +10236,7 @@
       </w:tcPr>
     </w:tblStylePr>
   </w:style>
-  <w:style w:type="table" w:styleId="868">
+  <w:style w:type="table" w:styleId="874">
     <w:name w:val="Grid Table 7 Colorful - Accent 3"/>
     <w:uiPriority w:val="99"/>
     <w:pPr>
@@ -10301,7 +10347,7 @@
       </w:tcPr>
     </w:tblStylePr>
   </w:style>
-  <w:style w:type="table" w:styleId="869">
+  <w:style w:type="table" w:styleId="875">
     <w:name w:val="Grid Table 7 Colorful - Accent 4"/>
     <w:uiPriority w:val="99"/>
     <w:pPr>
@@ -10412,7 +10458,7 @@
       </w:tcPr>
     </w:tblStylePr>
   </w:style>
-  <w:style w:type="table" w:styleId="870">
+  <w:style w:type="table" w:styleId="876">
     <w:name w:val="Grid Table 7 Colorful - Accent 5"/>
     <w:uiPriority w:val="99"/>
     <w:pPr>
@@ -10523,7 +10569,7 @@
       </w:tcPr>
     </w:tblStylePr>
   </w:style>
-  <w:style w:type="table" w:styleId="871">
+  <w:style w:type="table" w:styleId="877">
     <w:name w:val="Grid Table 7 Colorful - Accent 6"/>
     <w:uiPriority w:val="99"/>
     <w:pPr>
@@ -10634,7 +10680,7 @@
       </w:tcPr>
     </w:tblStylePr>
   </w:style>
-  <w:style w:type="table" w:styleId="872">
+  <w:style w:type="table" w:styleId="878">
     <w:name w:val="List Table 1 Light"/>
     <w:uiPriority w:val="99"/>
     <w:pPr>
@@ -10696,7 +10742,7 @@
       </w:tcPr>
     </w:tblStylePr>
   </w:style>
-  <w:style w:type="table" w:styleId="873">
+  <w:style w:type="table" w:styleId="879">
     <w:name w:val="List Table 1 Light - Accent 1"/>
     <w:uiPriority w:val="99"/>
     <w:pPr>
@@ -10758,7 +10804,7 @@
       </w:tcPr>
     </w:tblStylePr>
   </w:style>
-  <w:style w:type="table" w:styleId="874">
+  <w:style w:type="table" w:styleId="880">
     <w:name w:val="List Table 1 Light - Accent 2"/>
     <w:uiPriority w:val="99"/>
     <w:pPr>
@@ -10820,7 +10866,7 @@
       </w:tcPr>
     </w:tblStylePr>
   </w:style>
-  <w:style w:type="table" w:styleId="875">
+  <w:style w:type="table" w:styleId="881">
     <w:name w:val="List Table 1 Light - Accent 3"/>
     <w:uiPriority w:val="99"/>
     <w:pPr>
@@ -10882,7 +10928,7 @@
       </w:tcPr>
     </w:tblStylePr>
   </w:style>
-  <w:style w:type="table" w:styleId="876">
+  <w:style w:type="table" w:styleId="882">
     <w:name w:val="List Table 1 Light - Accent 4"/>
     <w:uiPriority w:val="99"/>
     <w:pPr>
@@ -10944,7 +10990,7 @@
       </w:tcPr>
     </w:tblStylePr>
   </w:style>
-  <w:style w:type="table" w:styleId="877">
+  <w:style w:type="table" w:styleId="883">
     <w:name w:val="List Table 1 Light - Accent 5"/>
     <w:uiPriority w:val="99"/>
     <w:pPr>
@@ -11006,7 +11052,7 @@
       </w:tcPr>
     </w:tblStylePr>
   </w:style>
-  <w:style w:type="table" w:styleId="878">
+  <w:style w:type="table" w:styleId="884">
     <w:name w:val="List Table 1 Light - Accent 6"/>
     <w:uiPriority w:val="99"/>
     <w:pPr>
@@ -11068,7 +11114,7 @@
       </w:tcPr>
     </w:tblStylePr>
   </w:style>
-  <w:style w:type="table" w:styleId="879">
+  <w:style w:type="table" w:styleId="885">
     <w:name w:val="List Table 2"/>
     <w:uiPriority w:val="99"/>
     <w:pPr>
@@ -11153,7 +11199,7 @@
       </w:tcPr>
     </w:tblStylePr>
   </w:style>
-  <w:style w:type="table" w:styleId="880">
+  <w:style w:type="table" w:styleId="886">
     <w:name w:val="List Table 2 - Accent 1"/>
     <w:uiPriority w:val="99"/>
     <w:pPr>
@@ -11238,7 +11284,7 @@
       </w:tcPr>
     </w:tblStylePr>
   </w:style>
-  <w:style w:type="table" w:styleId="881">
+  <w:style w:type="table" w:styleId="887">
     <w:name w:val="List Table 2 - Accent 2"/>
     <w:uiPriority w:val="99"/>
     <w:pPr>
@@ -11323,7 +11369,7 @@
       </w:tcPr>
     </w:tblStylePr>
   </w:style>
-  <w:style w:type="table" w:styleId="882">
+  <w:style w:type="table" w:styleId="888">
     <w:name w:val="List Table 2 - Accent 3"/>
     <w:uiPriority w:val="99"/>
     <w:pPr>
@@ -11408,7 +11454,7 @@
       </w:tcPr>
     </w:tblStylePr>
   </w:style>
-  <w:style w:type="table" w:styleId="883">
+  <w:style w:type="table" w:styleId="889">
     <w:name w:val="List Table 2 - Accent 4"/>
     <w:uiPriority w:val="99"/>
     <w:pPr>
@@ -11493,7 +11539,7 @@
       </w:tcPr>
     </w:tblStylePr>
   </w:style>
-  <w:style w:type="table" w:styleId="884">
+  <w:style w:type="table" w:styleId="890">
     <w:name w:val="List Table 2 - Accent 5"/>
     <w:uiPriority w:val="99"/>
     <w:pPr>
@@ -11578,7 +11624,7 @@
       </w:tcPr>
     </w:tblStylePr>
   </w:style>
-  <w:style w:type="table" w:styleId="885">
+  <w:style w:type="table" w:styleId="891">
     <w:name w:val="List Table 2 - Accent 6"/>
     <w:uiPriority w:val="99"/>
     <w:pPr>
@@ -11663,7 +11709,7 @@
       </w:tcPr>
     </w:tblStylePr>
   </w:style>
-  <w:style w:type="table" w:styleId="886">
+  <w:style w:type="table" w:styleId="892">
     <w:name w:val="List Table 3"/>
     <w:uiPriority w:val="99"/>
     <w:pPr>
@@ -11736,7 +11782,7 @@
       </w:rPr>
     </w:tblStylePr>
   </w:style>
-  <w:style w:type="table" w:styleId="887">
+  <w:style w:type="table" w:styleId="893">
     <w:name w:val="List Table 3 - Accent 1"/>
     <w:uiPriority w:val="99"/>
     <w:pPr>
@@ -11809,7 +11855,7 @@
       </w:rPr>
     </w:tblStylePr>
   </w:style>
-  <w:style w:type="table" w:styleId="888">
+  <w:style w:type="table" w:styleId="894">
     <w:name w:val="List Table 3 - Accent 2"/>
     <w:uiPriority w:val="99"/>
     <w:pPr>
@@ -11882,7 +11928,7 @@
       </w:rPr>
     </w:tblStylePr>
   </w:style>
-  <w:style w:type="table" w:styleId="889">
+  <w:style w:type="table" w:styleId="895">
     <w:name w:val="List Table 3 - Accent 3"/>
     <w:uiPriority w:val="99"/>
     <w:pPr>
@@ -11955,7 +12001,7 @@
       </w:rPr>
     </w:tblStylePr>
   </w:style>
-  <w:style w:type="table" w:styleId="890">
+  <w:style w:type="table" w:styleId="896">
     <w:name w:val="List Table 3 - Accent 4"/>
     <w:uiPriority w:val="99"/>
     <w:pPr>
@@ -12028,7 +12074,7 @@
       </w:rPr>
     </w:tblStylePr>
   </w:style>
-  <w:style w:type="table" w:styleId="891">
+  <w:style w:type="table" w:styleId="897">
     <w:name w:val="List Table 3 - Accent 5"/>
     <w:uiPriority w:val="99"/>
     <w:pPr>
@@ -12101,7 +12147,7 @@
       </w:rPr>
     </w:tblStylePr>
   </w:style>
-  <w:style w:type="table" w:styleId="892">
+  <w:style w:type="table" w:styleId="898">
     <w:name w:val="List Table 3 - Accent 6"/>
     <w:uiPriority w:val="99"/>
     <w:pPr>
@@ -12174,7 +12220,7 @@
       </w:rPr>
     </w:tblStylePr>
   </w:style>
-  <w:style w:type="table" w:styleId="893">
+  <w:style w:type="table" w:styleId="899">
     <w:name w:val="List Table 4"/>
     <w:uiPriority w:val="99"/>
     <w:pPr>
@@ -12242,7 +12288,7 @@
       </w:rPr>
     </w:tblStylePr>
   </w:style>
-  <w:style w:type="table" w:styleId="894">
+  <w:style w:type="table" w:styleId="900">
     <w:name w:val="List Table 4 - Accent 1"/>
     <w:uiPriority w:val="99"/>
     <w:pPr>
@@ -12310,7 +12356,7 @@
       </w:rPr>
     </w:tblStylePr>
   </w:style>
-  <w:style w:type="table" w:styleId="895">
+  <w:style w:type="table" w:styleId="901">
     <w:name w:val="List Table 4 - Accent 2"/>
     <w:uiPriority w:val="99"/>
     <w:pPr>
@@ -12378,7 +12424,7 @@
       </w:rPr>
     </w:tblStylePr>
   </w:style>
-  <w:style w:type="table" w:styleId="896">
+  <w:style w:type="table" w:styleId="902">
     <w:name w:val="List Table 4 - Accent 3"/>
     <w:uiPriority w:val="99"/>
     <w:pPr>
@@ -12446,7 +12492,7 @@
       </w:rPr>
     </w:tblStylePr>
   </w:style>
-  <w:style w:type="table" w:styleId="897">
+  <w:style w:type="table" w:styleId="903">
     <w:name w:val="List Table 4 - Accent 4"/>
     <w:uiPriority w:val="99"/>
     <w:pPr>
@@ -12514,7 +12560,7 @@
       </w:rPr>
     </w:tblStylePr>
   </w:style>
-  <w:style w:type="table" w:styleId="898">
+  <w:style w:type="table" w:styleId="904">
     <w:name w:val="List Table 4 - Accent 5"/>
     <w:uiPriority w:val="99"/>
     <w:pPr>
@@ -12582,7 +12628,7 @@
       </w:rPr>
     </w:tblStylePr>
   </w:style>
-  <w:style w:type="table" w:styleId="899">
+  <w:style w:type="table" w:styleId="905">
     <w:name w:val="List Table 4 - Accent 6"/>
     <w:uiPriority w:val="99"/>
     <w:pPr>
@@ -12650,7 +12696,7 @@
       </w:rPr>
     </w:tblStylePr>
   </w:style>
-  <w:style w:type="table" w:styleId="900">
+  <w:style w:type="table" w:styleId="906">
     <w:name w:val="List Table 5 Dark"/>
     <w:uiPriority w:val="99"/>
     <w:pPr>
@@ -12756,7 +12802,7 @@
       </w:rPr>
     </w:tblStylePr>
   </w:style>
-  <w:style w:type="table" w:styleId="901">
+  <w:style w:type="table" w:styleId="907">
     <w:name w:val="List Table 5 Dark - Accent 1"/>
     <w:uiPriority w:val="99"/>
     <w:pPr>
@@ -12862,7 +12908,7 @@
       </w:rPr>
     </w:tblStylePr>
   </w:style>
-  <w:style w:type="table" w:styleId="902">
+  <w:style w:type="table" w:styleId="908">
     <w:name w:val="List Table 5 Dark - Accent 2"/>
     <w:uiPriority w:val="99"/>
     <w:pPr>
@@ -12968,7 +13014,7 @@
       </w:rPr>
     </w:tblStylePr>
   </w:style>
-  <w:style w:type="table" w:styleId="903">
+  <w:style w:type="table" w:styleId="909">
     <w:name w:val="List Table 5 Dark - Accent 3"/>
     <w:uiPriority w:val="99"/>
     <w:pPr>
@@ -13074,7 +13120,7 @@
       </w:rPr>
     </w:tblStylePr>
   </w:style>
-  <w:style w:type="table" w:styleId="904">
+  <w:style w:type="table" w:styleId="910">
     <w:name w:val="List Table 5 Dark - Accent 4"/>
     <w:uiPriority w:val="99"/>
     <w:pPr>
@@ -13180,7 +13226,7 @@
       </w:rPr>
     </w:tblStylePr>
   </w:style>
-  <w:style w:type="table" w:styleId="905">
+  <w:style w:type="table" w:styleId="911">
     <w:name w:val="List Table 5 Dark - Accent 5"/>
     <w:uiPriority w:val="99"/>
     <w:pPr>
@@ -13286,7 +13332,7 @@
       </w:rPr>
     </w:tblStylePr>
   </w:style>
-  <w:style w:type="table" w:styleId="906">
+  <w:style w:type="table" w:styleId="912">
     <w:name w:val="List Table 5 Dark - Accent 6"/>
     <w:uiPriority w:val="99"/>
     <w:pPr>
@@ -13392,7 +13438,7 @@
       </w:rPr>
     </w:tblStylePr>
   </w:style>
-  <w:style w:type="table" w:styleId="907">
+  <w:style w:type="table" w:styleId="913">
     <w:name w:val="List Table 6 Colorful"/>
     <w:uiPriority w:val="99"/>
     <w:pPr>
@@ -13464,7 +13510,7 @@
       </w:tcPr>
     </w:tblStylePr>
   </w:style>
-  <w:style w:type="table" w:styleId="908">
+  <w:style w:type="table" w:styleId="914">
     <w:name w:val="List Table 6 Colorful - Accent 1"/>
     <w:uiPriority w:val="99"/>
     <w:pPr>
@@ -13536,7 +13582,7 @@
       </w:tcPr>
     </w:tblStylePr>
   </w:style>
-  <w:style w:type="table" w:styleId="909">
+  <w:style w:type="table" w:styleId="915">
     <w:name w:val="List Table 6 Colorful - Accent 2"/>
     <w:uiPriority w:val="99"/>
     <w:pPr>
@@ -13608,7 +13654,7 @@
       </w:tcPr>
     </w:tblStylePr>
   </w:style>
-  <w:style w:type="table" w:styleId="910">
+  <w:style w:type="table" w:styleId="916">
     <w:name w:val="List Table 6 Colorful - Accent 3"/>
     <w:uiPriority w:val="99"/>
     <w:pPr>
@@ -13680,7 +13726,7 @@
       </w:tcPr>
     </w:tblStylePr>
   </w:style>
-  <w:style w:type="table" w:styleId="911">
+  <w:style w:type="table" w:styleId="917">
     <w:name w:val="List Table 6 Colorful - Accent 4"/>
     <w:uiPriority w:val="99"/>
     <w:pPr>
@@ -13752,7 +13798,7 @@
       </w:tcPr>
     </w:tblStylePr>
   </w:style>
-  <w:style w:type="table" w:styleId="912">
+  <w:style w:type="table" w:styleId="918">
     <w:name w:val="List Table 6 Colorful - Accent 5"/>
     <w:uiPriority w:val="99"/>
     <w:pPr>
@@ -13824,7 +13870,7 @@
       </w:tcPr>
     </w:tblStylePr>
   </w:style>
-  <w:style w:type="table" w:styleId="913">
+  <w:style w:type="table" w:styleId="919">
     <w:name w:val="List Table 6 Colorful - Accent 6"/>
     <w:uiPriority w:val="99"/>
     <w:pPr>
@@ -13896,7 +13942,7 @@
       </w:tcPr>
     </w:tblStylePr>
   </w:style>
-  <w:style w:type="table" w:styleId="914">
+  <w:style w:type="table" w:styleId="920">
     <w:name w:val="List Table 7 Colorful"/>
     <w:uiPriority w:val="99"/>
     <w:pPr>
@@ -14011,7 +14057,7 @@
       </w:rPr>
     </w:tblStylePr>
   </w:style>
-  <w:style w:type="table" w:styleId="915">
+  <w:style w:type="table" w:styleId="921">
     <w:name w:val="List Table 7 Colorful - Accent 1"/>
     <w:uiPriority w:val="99"/>
     <w:pPr>
@@ -14126,7 +14172,7 @@
       </w:rPr>
     </w:tblStylePr>
   </w:style>
-  <w:style w:type="table" w:styleId="916">
+  <w:style w:type="table" w:styleId="922">
     <w:name w:val="List Table 7 Colorful - Accent 2"/>
     <w:uiPriority w:val="99"/>
     <w:pPr>
@@ -14241,7 +14287,7 @@
       </w:rPr>
     </w:tblStylePr>
   </w:style>
-  <w:style w:type="table" w:styleId="917">
+  <w:style w:type="table" w:styleId="923">
     <w:name w:val="List Table 7 Colorful - Accent 3"/>
     <w:uiPriority w:val="99"/>
     <w:pPr>
@@ -14356,7 +14402,7 @@
       </w:rPr>
     </w:tblStylePr>
   </w:style>
-  <w:style w:type="table" w:styleId="918">
+  <w:style w:type="table" w:styleId="924">
     <w:name w:val="List Table 7 Colorful - Accent 4"/>
     <w:uiPriority w:val="99"/>
     <w:pPr>
@@ -14471,7 +14517,7 @@
       </w:rPr>
     </w:tblStylePr>
   </w:style>
-  <w:style w:type="table" w:styleId="919">
+  <w:style w:type="table" w:styleId="925">
     <w:name w:val="List Table 7 Colorful - Accent 5"/>
     <w:uiPriority w:val="99"/>
     <w:pPr>
@@ -14586,7 +14632,7 @@
       </w:rPr>
     </w:tblStylePr>
   </w:style>
-  <w:style w:type="table" w:styleId="920">
+  <w:style w:type="table" w:styleId="926">
     <w:name w:val="List Table 7 Colorful - Accent 6"/>
     <w:uiPriority w:val="99"/>
     <w:pPr>
@@ -14701,7 +14747,7 @@
       </w:rPr>
     </w:tblStylePr>
   </w:style>
-  <w:style w:type="table" w:styleId="921">
+  <w:style w:type="table" w:styleId="927">
     <w:name w:val="Lined - Accent"/>
     <w:uiPriority w:val="99"/>
     <w:pPr>
@@ -14790,7 +14836,7 @@
       </w:tcPr>
     </w:tblStylePr>
   </w:style>
-  <w:style w:type="table" w:styleId="922">
+  <w:style w:type="table" w:styleId="928">
     <w:name w:val="Lined - Accent 1"/>
     <w:uiPriority w:val="99"/>
     <w:pPr>
@@ -14879,7 +14925,7 @@
       </w:tcPr>
     </w:tblStylePr>
   </w:style>
-  <w:style w:type="table" w:styleId="923">
+  <w:style w:type="table" w:styleId="929">
     <w:name w:val="Lined - Accent 2"/>
     <w:uiPriority w:val="99"/>
     <w:pPr>
@@ -14968,7 +15014,7 @@
       </w:tcPr>
     </w:tblStylePr>
   </w:style>
-  <w:style w:type="table" w:styleId="924">
+  <w:style w:type="table" w:styleId="930">
     <w:name w:val="Lined - Accent 3"/>
     <w:uiPriority w:val="99"/>
     <w:pPr>
@@ -15057,7 +15103,7 @@
       </w:tcPr>
     </w:tblStylePr>
   </w:style>
-  <w:style w:type="table" w:styleId="925">
+  <w:style w:type="table" w:styleId="931">
     <w:name w:val="Lined - Accent 4"/>
     <w:uiPriority w:val="99"/>
     <w:pPr>
@@ -15146,7 +15192,7 @@
       </w:tcPr>
     </w:tblStylePr>
   </w:style>
-  <w:style w:type="table" w:styleId="926">
+  <w:style w:type="table" w:styleId="932">
     <w:name w:val="Lined - Accent 5"/>
     <w:uiPriority w:val="99"/>
     <w:pPr>
@@ -15235,7 +15281,7 @@
       </w:tcPr>
     </w:tblStylePr>
   </w:style>
-  <w:style w:type="table" w:styleId="927">
+  <w:style w:type="table" w:styleId="933">
     <w:name w:val="Lined - Accent 6"/>
     <w:uiPriority w:val="99"/>
     <w:pPr>
@@ -15324,7 +15370,7 @@
       </w:tcPr>
     </w:tblStylePr>
   </w:style>
-  <w:style w:type="table" w:styleId="928">
+  <w:style w:type="table" w:styleId="934">
     <w:name w:val="Bordered &amp; Lined - Accent"/>
     <w:uiPriority w:val="99"/>
     <w:pPr>
@@ -15421,7 +15467,7 @@
       </w:tcPr>
     </w:tblStylePr>
   </w:style>
-  <w:style w:type="table" w:styleId="929">
+  <w:style w:type="table" w:styleId="935">
     <w:name w:val="Bordered &amp; Lined - Accent 1"/>
     <w:uiPriority w:val="99"/>
     <w:pPr>
@@ -15518,7 +15564,7 @@
       </w:tcPr>
     </w:tblStylePr>
   </w:style>
-  <w:style w:type="table" w:styleId="930">
+  <w:style w:type="table" w:styleId="936">
     <w:name w:val="Bordered &amp; Lined - Accent 2"/>
     <w:uiPriority w:val="99"/>
     <w:pPr>
@@ -15615,7 +15661,7 @@
       </w:tcPr>
     </w:tblStylePr>
   </w:style>
-  <w:style w:type="table" w:styleId="931">
+  <w:style w:type="table" w:styleId="937">
     <w:name w:val="Bordered &amp; Lined - Accent 3"/>
     <w:uiPriority w:val="99"/>
     <w:pPr>
@@ -15712,7 +15758,7 @@
       </w:tcPr>
     </w:tblStylePr>
   </w:style>
-  <w:style w:type="table" w:styleId="932">
+  <w:style w:type="table" w:styleId="938">
     <w:name w:val="Bordered &amp; Lined - Accent 4"/>
     <w:uiPriority w:val="99"/>
     <w:pPr>
@@ -15809,7 +15855,7 @@
       </w:tcPr>
     </w:tblStylePr>
   </w:style>
-  <w:style w:type="table" w:styleId="933">
+  <w:style w:type="table" w:styleId="939">
     <w:name w:val="Bordered &amp; Lined - Accent 5"/>
     <w:uiPriority w:val="99"/>
     <w:pPr>
@@ -15906,7 +15952,7 @@
       </w:tcPr>
     </w:tblStylePr>
   </w:style>
-  <w:style w:type="table" w:styleId="934">
+  <w:style w:type="table" w:styleId="940">
     <w:name w:val="Bordered &amp; Lined - Accent 6"/>
     <w:uiPriority w:val="99"/>
     <w:pPr>
@@ -16003,7 +16049,7 @@
       </w:tcPr>
     </w:tblStylePr>
   </w:style>
-  <w:style w:type="table" w:styleId="935">
+  <w:style w:type="table" w:styleId="941">
     <w:name w:val="Bordered"/>
     <w:uiPriority w:val="99"/>
     <w:pPr>
@@ -16081,7 +16127,7 @@
       </w:tcPr>
     </w:tblStylePr>
   </w:style>
-  <w:style w:type="table" w:styleId="936">
+  <w:style w:type="table" w:styleId="942">
     <w:name w:val="Bordered - Accent 1"/>
     <w:uiPriority w:val="99"/>
     <w:pPr>
@@ -16159,7 +16205,7 @@
       </w:tcPr>
     </w:tblStylePr>
   </w:style>
-  <w:style w:type="table" w:styleId="937">
+  <w:style w:type="table" w:styleId="943">
     <w:name w:val="Bordered - Accent 2"/>
     <w:uiPriority w:val="99"/>
     <w:pPr>
@@ -16237,7 +16283,7 @@
       </w:tcPr>
     </w:tblStylePr>
   </w:style>
-  <w:style w:type="table" w:styleId="938">
+  <w:style w:type="table" w:styleId="944">
     <w:name w:val="Bordered - Accent 3"/>
     <w:uiPriority w:val="99"/>
     <w:pPr>
@@ -16315,7 +16361,7 @@
       </w:tcPr>
     </w:tblStylePr>
   </w:style>
-  <w:style w:type="table" w:styleId="939">
+  <w:style w:type="table" w:styleId="945">
     <w:name w:val="Bordered - Accent 4"/>
     <w:uiPriority w:val="99"/>
     <w:pPr>
@@ -16393,7 +16439,7 @@
       </w:tcPr>
     </w:tblStylePr>
   </w:style>
-  <w:style w:type="table" w:styleId="940">
+  <w:style w:type="table" w:styleId="946">
     <w:name w:val="Bordered - Accent 5"/>
     <w:uiPriority w:val="99"/>
     <w:pPr>
@@ -16471,7 +16517,7 @@
       </w:tcPr>
     </w:tblStylePr>
   </w:style>
-  <w:style w:type="table" w:styleId="941">
+  <w:style w:type="table" w:styleId="947">
     <w:name w:val="Bordered - Accent 6"/>
     <w:uiPriority w:val="99"/>
     <w:pPr>
@@ -16549,7 +16595,7 @@
       </w:tcPr>
     </w:tblStylePr>
   </w:style>
-  <w:style w:type="character" w:styleId="942">
+  <w:style w:type="character" w:styleId="948">
     <w:name w:val="Hyperlink"/>
     <w:uiPriority w:val="99"/>
     <w:unhideWhenUsed/>
@@ -16558,10 +16604,10 @@
       <w:u w:val="single"/>
     </w:rPr>
   </w:style>
-  <w:style w:type="paragraph" w:styleId="943">
+  <w:style w:type="paragraph" w:styleId="949">
     <w:name w:val="footnote text"/>
-    <w:basedOn w:val="960"/>
-    <w:link w:val="944"/>
+    <w:basedOn w:val="966"/>
+    <w:link w:val="950"/>
     <w:uiPriority w:val="99"/>
     <w:semiHidden/>
     <w:unhideWhenUsed/>
@@ -16572,15 +16618,15 @@
       <w:sz w:val="18"/>
     </w:rPr>
   </w:style>
-  <w:style w:type="character" w:styleId="944">
+  <w:style w:type="character" w:styleId="950">
     <w:name w:val="Footnote Text Char"/>
-    <w:link w:val="943"/>
+    <w:link w:val="949"/>
     <w:uiPriority w:val="99"/>
     <w:rPr>
       <w:sz w:val="18"/>
     </w:rPr>
   </w:style>
-  <w:style w:type="character" w:styleId="945">
+  <w:style w:type="character" w:styleId="951">
     <w:name w:val="footnote reference"/>
     <w:uiPriority w:val="99"/>
     <w:unhideWhenUsed/>
@@ -16588,10 +16634,10 @@
       <w:vertAlign w:val="superscript"/>
     </w:rPr>
   </w:style>
-  <w:style w:type="paragraph" w:styleId="946">
+  <w:style w:type="paragraph" w:styleId="952">
     <w:name w:val="endnote text"/>
-    <w:basedOn w:val="960"/>
-    <w:link w:val="947"/>
+    <w:basedOn w:val="966"/>
+    <w:link w:val="953"/>
     <w:uiPriority w:val="99"/>
     <w:semiHidden/>
     <w:unhideWhenUsed/>
@@ -16602,15 +16648,15 @@
       <w:sz w:val="20"/>
     </w:rPr>
   </w:style>
-  <w:style w:type="character" w:styleId="947">
+  <w:style w:type="character" w:styleId="953">
     <w:name w:val="Endnote Text Char"/>
-    <w:link w:val="946"/>
+    <w:link w:val="952"/>
     <w:uiPriority w:val="99"/>
     <w:rPr>
       <w:sz w:val="20"/>
     </w:rPr>
   </w:style>
-  <w:style w:type="character" w:styleId="948">
+  <w:style w:type="character" w:styleId="954">
     <w:name w:val="endnote reference"/>
     <w:uiPriority w:val="99"/>
     <w:semiHidden/>
@@ -16619,10 +16665,10 @@
       <w:vertAlign w:val="superscript"/>
     </w:rPr>
   </w:style>
-  <w:style w:type="paragraph" w:styleId="949">
+  <w:style w:type="paragraph" w:styleId="955">
     <w:name w:val="toc 1"/>
-    <w:basedOn w:val="960"/>
-    <w:next w:val="960"/>
+    <w:basedOn w:val="966"/>
+    <w:next w:val="966"/>
     <w:uiPriority w:val="39"/>
     <w:unhideWhenUsed/>
     <w:pPr>
@@ -16630,10 +16676,10 @@
       <w:spacing w:after="57"/>
     </w:pPr>
   </w:style>
-  <w:style w:type="paragraph" w:styleId="950">
+  <w:style w:type="paragraph" w:styleId="956">
     <w:name w:val="toc 2"/>
-    <w:basedOn w:val="960"/>
-    <w:next w:val="960"/>
+    <w:basedOn w:val="966"/>
+    <w:next w:val="966"/>
     <w:uiPriority w:val="39"/>
     <w:unhideWhenUsed/>
     <w:pPr>
@@ -16641,10 +16687,10 @@
       <w:spacing w:after="57"/>
     </w:pPr>
   </w:style>
-  <w:style w:type="paragraph" w:styleId="951">
+  <w:style w:type="paragraph" w:styleId="957">
     <w:name w:val="toc 3"/>
-    <w:basedOn w:val="960"/>
-    <w:next w:val="960"/>
+    <w:basedOn w:val="966"/>
+    <w:next w:val="966"/>
     <w:uiPriority w:val="39"/>
     <w:unhideWhenUsed/>
     <w:pPr>
@@ -16652,10 +16698,10 @@
       <w:spacing w:after="57"/>
     </w:pPr>
   </w:style>
-  <w:style w:type="paragraph" w:styleId="952">
+  <w:style w:type="paragraph" w:styleId="958">
     <w:name w:val="toc 4"/>
-    <w:basedOn w:val="960"/>
-    <w:next w:val="960"/>
+    <w:basedOn w:val="966"/>
+    <w:next w:val="966"/>
     <w:uiPriority w:val="39"/>
     <w:unhideWhenUsed/>
     <w:pPr>
@@ -16663,10 +16709,10 @@
       <w:spacing w:after="57"/>
     </w:pPr>
   </w:style>
-  <w:style w:type="paragraph" w:styleId="953">
+  <w:style w:type="paragraph" w:styleId="959">
     <w:name w:val="toc 5"/>
-    <w:basedOn w:val="960"/>
-    <w:next w:val="960"/>
+    <w:basedOn w:val="966"/>
+    <w:next w:val="966"/>
     <w:uiPriority w:val="39"/>
     <w:unhideWhenUsed/>
     <w:pPr>
@@ -16674,10 +16720,10 @@
       <w:spacing w:after="57"/>
     </w:pPr>
   </w:style>
-  <w:style w:type="paragraph" w:styleId="954">
+  <w:style w:type="paragraph" w:styleId="960">
     <w:name w:val="toc 6"/>
-    <w:basedOn w:val="960"/>
-    <w:next w:val="960"/>
+    <w:basedOn w:val="966"/>
+    <w:next w:val="966"/>
     <w:uiPriority w:val="39"/>
     <w:unhideWhenUsed/>
     <w:pPr>
@@ -16685,10 +16731,10 @@
       <w:spacing w:after="57"/>
     </w:pPr>
   </w:style>
-  <w:style w:type="paragraph" w:styleId="955">
+  <w:style w:type="paragraph" w:styleId="961">
     <w:name w:val="toc 7"/>
-    <w:basedOn w:val="960"/>
-    <w:next w:val="960"/>
+    <w:basedOn w:val="966"/>
+    <w:next w:val="966"/>
     <w:uiPriority w:val="39"/>
     <w:unhideWhenUsed/>
     <w:pPr>
@@ -16696,10 +16742,10 @@
       <w:spacing w:after="57"/>
     </w:pPr>
   </w:style>
-  <w:style w:type="paragraph" w:styleId="956">
+  <w:style w:type="paragraph" w:styleId="962">
     <w:name w:val="toc 8"/>
-    <w:basedOn w:val="960"/>
-    <w:next w:val="960"/>
+    <w:basedOn w:val="966"/>
+    <w:next w:val="966"/>
     <w:uiPriority w:val="39"/>
     <w:unhideWhenUsed/>
     <w:pPr>
@@ -16707,10 +16753,10 @@
       <w:spacing w:after="57"/>
     </w:pPr>
   </w:style>
-  <w:style w:type="paragraph" w:styleId="957">
+  <w:style w:type="paragraph" w:styleId="963">
     <w:name w:val="toc 9"/>
-    <w:basedOn w:val="960"/>
-    <w:next w:val="960"/>
+    <w:basedOn w:val="966"/>
+    <w:next w:val="966"/>
     <w:uiPriority w:val="39"/>
     <w:unhideWhenUsed/>
     <w:pPr>
@@ -16718,25 +16764,25 @@
       <w:spacing w:after="57"/>
     </w:pPr>
   </w:style>
-  <w:style w:type="paragraph" w:styleId="958">
+  <w:style w:type="paragraph" w:styleId="964">
     <w:name w:val="TOC Heading"/>
     <w:uiPriority w:val="39"/>
     <w:unhideWhenUsed/>
   </w:style>
-  <w:style w:type="paragraph" w:styleId="959">
+  <w:style w:type="paragraph" w:styleId="965">
     <w:name w:val="table of figures"/>
-    <w:basedOn w:val="960"/>
-    <w:next w:val="960"/>
+    <w:basedOn w:val="966"/>
+    <w:next w:val="966"/>
     <w:uiPriority w:val="99"/>
     <w:unhideWhenUsed/>
     <w:pPr>
       <w:spacing w:after="0" w:afterAutospacing="0"/>
     </w:pPr>
   </w:style>
-  <w:style w:type="paragraph" w:styleId="960" w:default="1">
+  <w:style w:type="paragraph" w:styleId="966" w:default="1">
     <w:name w:val="Normal"/>
-    <w:next w:val="960"/>
-    <w:link w:val="960"/>
+    <w:next w:val="966"/>
+    <w:link w:val="966"/>
     <w:qFormat/>
     <w:rPr>
       <w:sz w:val="24"/>
@@ -16744,11 +16790,11 @@
       <w:lang w:val="es-ES" w:eastAsia="es-ES" w:bidi="ar-SA"/>
     </w:rPr>
   </w:style>
-  <w:style w:type="paragraph" w:styleId="961">
+  <w:style w:type="paragraph" w:styleId="967">
     <w:name w:val="Título 1"/>
-    <w:basedOn w:val="960"/>
-    <w:next w:val="960"/>
-    <w:link w:val="960"/>
+    <w:basedOn w:val="966"/>
+    <w:next w:val="966"/>
+    <w:link w:val="966"/>
     <w:qFormat/>
     <w:pPr>
       <w:ind w:firstLine="709"/>
@@ -16761,11 +16807,11 @@
       <w:bCs/>
     </w:rPr>
   </w:style>
-  <w:style w:type="paragraph" w:styleId="962">
+  <w:style w:type="paragraph" w:styleId="968">
     <w:name w:val="Título 3"/>
-    <w:basedOn w:val="960"/>
-    <w:next w:val="960"/>
-    <w:link w:val="960"/>
+    <w:basedOn w:val="966"/>
+    <w:next w:val="966"/>
+    <w:link w:val="966"/>
     <w:qFormat/>
     <w:pPr>
       <w:keepNext/>
@@ -16777,30 +16823,30 @@
       <w:szCs w:val="20"/>
     </w:rPr>
   </w:style>
-  <w:style w:type="character" w:styleId="963">
+  <w:style w:type="character" w:styleId="969">
     <w:name w:val="Fuente de párrafo predeter."/>
-    <w:next w:val="963"/>
-    <w:link w:val="960"/>
+    <w:next w:val="969"/>
+    <w:link w:val="966"/>
     <w:semiHidden/>
   </w:style>
-  <w:style w:type="table" w:styleId="964">
+  <w:style w:type="table" w:styleId="970">
     <w:name w:val="Tabla normal"/>
-    <w:next w:val="964"/>
-    <w:link w:val="960"/>
+    <w:next w:val="970"/>
+    <w:link w:val="966"/>
     <w:semiHidden/>
     <w:tblPr/>
   </w:style>
-  <w:style w:type="numbering" w:styleId="965">
+  <w:style w:type="numbering" w:styleId="971">
     <w:name w:val="Sin lista"/>
-    <w:next w:val="965"/>
-    <w:link w:val="960"/>
+    <w:next w:val="971"/>
+    <w:link w:val="966"/>
     <w:semiHidden/>
   </w:style>
-  <w:style w:type="paragraph" w:styleId="966">
+  <w:style w:type="paragraph" w:styleId="972">
     <w:name w:val="Encabezado"/>
-    <w:basedOn w:val="960"/>
-    <w:next w:val="966"/>
-    <w:link w:val="960"/>
+    <w:basedOn w:val="966"/>
+    <w:next w:val="972"/>
+    <w:link w:val="966"/>
     <w:pPr>
       <w:tabs>
         <w:tab w:val="center" w:pos="4252" w:leader="none"/>
@@ -16808,11 +16854,11 @@
       </w:tabs>
     </w:pPr>
   </w:style>
-  <w:style w:type="paragraph" w:styleId="967">
+  <w:style w:type="paragraph" w:styleId="973">
     <w:name w:val="Pie de página"/>
-    <w:basedOn w:val="960"/>
-    <w:next w:val="967"/>
-    <w:link w:val="960"/>
+    <w:basedOn w:val="966"/>
+    <w:next w:val="973"/>
+    <w:link w:val="966"/>
     <w:pPr>
       <w:tabs>
         <w:tab w:val="center" w:pos="4252" w:leader="none"/>
@@ -16820,17 +16866,17 @@
       </w:tabs>
     </w:pPr>
   </w:style>
-  <w:style w:type="character" w:styleId="968">
+  <w:style w:type="character" w:styleId="974">
     <w:name w:val="Número de página"/>
-    <w:basedOn w:val="963"/>
-    <w:next w:val="968"/>
-    <w:link w:val="960"/>
-  </w:style>
-  <w:style w:type="paragraph" w:styleId="969">
+    <w:basedOn w:val="969"/>
+    <w:next w:val="974"/>
+    <w:link w:val="966"/>
+  </w:style>
+  <w:style w:type="paragraph" w:styleId="975">
     <w:name w:val="Sangría de texto normal"/>
-    <w:basedOn w:val="960"/>
-    <w:next w:val="969"/>
-    <w:link w:val="960"/>
+    <w:basedOn w:val="966"/>
+    <w:next w:val="975"/>
+    <w:link w:val="966"/>
     <w:pPr>
       <w:ind w:left="709"/>
       <w:jc w:val="both"/>
@@ -16841,11 +16887,11 @@
       <w:sz w:val="22"/>
     </w:rPr>
   </w:style>
-  <w:style w:type="paragraph" w:styleId="970">
+  <w:style w:type="paragraph" w:styleId="976">
     <w:name w:val="Texto independiente"/>
-    <w:basedOn w:val="960"/>
-    <w:next w:val="970"/>
-    <w:link w:val="960"/>
+    <w:basedOn w:val="966"/>
+    <w:next w:val="976"/>
+    <w:link w:val="966"/>
     <w:pPr>
       <w:jc w:val="both"/>
     </w:pPr>
@@ -16854,11 +16900,11 @@
       <w:sz w:val="20"/>
     </w:rPr>
   </w:style>
-  <w:style w:type="paragraph" w:styleId="971">
+  <w:style w:type="paragraph" w:styleId="977">
     <w:name w:val="Sangría 2 de t. independiente"/>
-    <w:basedOn w:val="960"/>
-    <w:next w:val="971"/>
-    <w:link w:val="960"/>
+    <w:basedOn w:val="966"/>
+    <w:next w:val="977"/>
+    <w:link w:val="966"/>
     <w:pPr>
       <w:ind w:left="266"/>
       <w:jc w:val="both"/>
@@ -16868,19 +16914,19 @@
       <w:sz w:val="20"/>
     </w:rPr>
   </w:style>
-  <w:style w:type="character" w:styleId="972" w:default="1">
+  <w:style w:type="character" w:styleId="978" w:default="1">
     <w:name w:val="Default Paragraph Font"/>
     <w:uiPriority w:val="1"/>
     <w:semiHidden/>
     <w:unhideWhenUsed/>
   </w:style>
-  <w:style w:type="numbering" w:styleId="973" w:default="1">
+  <w:style w:type="numbering" w:styleId="979" w:default="1">
     <w:name w:val="No List"/>
     <w:uiPriority w:val="99"/>
     <w:semiHidden/>
     <w:unhideWhenUsed/>
   </w:style>
-  <w:style w:type="table" w:styleId="974" w:default="1">
+  <w:style w:type="table" w:styleId="980" w:default="1">
     <w:name w:val="Normal Table"/>
     <w:uiPriority w:val="99"/>
     <w:semiHidden/>

</xml_diff>

<commit_message>
Casos de Uso y Plantillas Corrección Completa
</commit_message>
<xml_diff>
--- a/Caso de Uso y plantillas/Plantilla_emitir_deudores.docx
+++ b/Caso de Uso y plantillas/Plantilla_emitir_deudores.docx
@@ -767,34 +767,12 @@
                 <w:sz w:val="20"/>
                 <w:lang w:val="es-AR"/>
               </w:rPr>
-              <w:t xml:space="preserve">El EA selecciona la opción “Informe de cuentas corrientes activas a la fecha”</w:t>
-            </w:r>
-            <w:r>
-              <w:rPr>
-                <w:rFonts w:ascii="Tahoma" w:hAnsi="Tahoma" w:cs="Tahoma"/>
-                <w:sz w:val="20"/>
-              </w:rPr>
-            </w:r>
-            <w:r>
-              <w:rPr>
-                <w:rFonts w:ascii="Tahoma" w:hAnsi="Tahoma" w:cs="Tahoma"/>
-                <w:sz w:val="20"/>
-              </w:rPr>
-            </w:r>
-            <w:r>
-              <w:rPr>
-                <w:rFonts w:ascii="Tahoma" w:hAnsi="Tahoma" w:cs="Tahoma"/>
-                <w:sz w:val="20"/>
-                <w:highlight w:val="none"/>
-                <w:lang w:val="es-AR"/>
-              </w:rPr>
-            </w:r>
-            <w:r>
-              <w:rPr>
-                <w:rFonts w:ascii="Tahoma" w:hAnsi="Tahoma" w:cs="Tahoma"/>
-                <w:sz w:val="20"/>
-                <w:highlight w:val="none"/>
-                <w:lang w:val="es-AR"/>
+              <w:t xml:space="preserve">El caso de uso comienza cuando el EA selecciona la opción “Informe de cuentas corrientes activas a la fecha”.</w:t>
+            </w:r>
+            <w:r>
+              <w:rPr>
+                <w:rFonts w:ascii="Tahoma" w:hAnsi="Tahoma" w:cs="Tahoma"/>
+                <w:sz w:val="20"/>
               </w:rPr>
             </w:r>
             <w:r>
@@ -830,8 +808,7 @@
               <w:rPr>
                 <w:rFonts w:ascii="Tahoma" w:hAnsi="Tahoma" w:cs="Tahoma"/>
                 <w:sz w:val="20"/>
-                <w:highlight w:val="none"/>
-                <w:lang w:val="es-AR"/>
+                <w:szCs w:val="20"/>
               </w:rPr>
             </w:r>
             <w:r>
@@ -863,13 +840,13 @@
                 <w:highlight w:val="none"/>
                 <w:lang w:val="es-AR"/>
               </w:rPr>
-              <w:t xml:space="preserve">El sistema muestra la opcion “Imprimir”</w:t>
-            </w:r>
-            <w:r>
-              <w:rPr>
-                <w:rFonts w:ascii="Tahoma" w:hAnsi="Tahoma" w:cs="Tahoma"/>
-                <w:sz w:val="20"/>
-                <w:highlight w:val="none"/>
+              <w:t xml:space="preserve">El sistema muestra la opcion “Imprimir”.</w:t>
+            </w:r>
+            <w:r>
+              <w:rPr>
+                <w:rFonts w:ascii="Tahoma" w:hAnsi="Tahoma" w:cs="Tahoma"/>
+                <w:sz w:val="20"/>
+                <w:szCs w:val="20"/>
                 <w:lang w:val="es-AR"/>
               </w:rPr>
             </w:r>
@@ -903,13 +880,13 @@
                 <w:highlight w:val="none"/>
                 <w:lang w:val="es-AR"/>
               </w:rPr>
-              <w:t xml:space="preserve">El EA seleciona imprimir</w:t>
-            </w:r>
-            <w:r>
-              <w:rPr>
-                <w:rFonts w:ascii="Tahoma" w:hAnsi="Tahoma" w:cs="Tahoma"/>
-                <w:sz w:val="20"/>
-                <w:highlight w:val="none"/>
+              <w:t xml:space="preserve">El EA seleciona imprimir.</w:t>
+            </w:r>
+            <w:r>
+              <w:rPr>
+                <w:rFonts w:ascii="Tahoma" w:hAnsi="Tahoma" w:cs="Tahoma"/>
+                <w:sz w:val="20"/>
+                <w:szCs w:val="20"/>
                 <w:lang w:val="es-AR"/>
               </w:rPr>
             </w:r>
@@ -989,8 +966,8 @@
               <w:rPr>
                 <w:rFonts w:ascii="Tahoma" w:hAnsi="Tahoma" w:cs="Tahoma"/>
                 <w:sz w:val="20"/>
-                <w:highlight w:val="none"/>
-                <w:lang w:val="es-AR"/>
+                <w:szCs w:val="20"/>
+                <w:highlight w:val="yellow"/>
               </w:rPr>
             </w:r>
             <w:r>
@@ -1537,7 +1514,7 @@
                 <w:sz w:val="20"/>
                 <w:szCs w:val="20"/>
                 <w:highlight w:val="none"/>
-                <w:lang w:val="es-MX"/>
+                <w:lang w:val="es-AR"/>
               </w:rPr>
             </w:r>
             <w:r>
@@ -1574,6 +1551,7 @@
               <w:rPr>
                 <w:rFonts w:ascii="Tahoma" w:hAnsi="Tahoma" w:cs="Tahoma"/>
                 <w:sz w:val="20"/>
+                <w:szCs w:val="20"/>
                 <w:highlight w:val="none"/>
                 <w:lang w:val="es-MX"/>
               </w:rPr>

</xml_diff>